<commit_message>
update image on homepage, fix url on logo click
</commit_message>
<xml_diff>
--- a/privacy_ru.docx
+++ b/privacy_ru.docx
@@ -1,6 +1,6 @@
 
 <file path=word/document.xml><?xml version="1.0" encoding="utf-8"?>
-<w:document xmlns:wpc="http://schemas.microsoft.com/office/word/2010/wordprocessingCanvas" xmlns:cx="http://schemas.microsoft.com/office/drawing/2014/chartex" xmlns:cx1="http://schemas.microsoft.com/office/drawing/2015/9/8/chartex" xmlns:cx2="http://schemas.microsoft.com/office/drawing/2015/10/21/chartex" xmlns:cx3="http://schemas.microsoft.com/office/drawing/2016/5/9/chartex" xmlns:cx4="http://schemas.microsoft.com/office/drawing/2016/5/10/chartex" xmlns:cx5="http://schemas.microsoft.com/office/drawing/2016/5/11/chartex" xmlns:cx6="http://schemas.microsoft.com/office/drawing/2016/5/12/chartex" xmlns:cx7="http://schemas.microsoft.com/office/drawing/2016/5/13/chartex" xmlns:cx8="http://schemas.microsoft.com/office/drawing/2016/5/14/chartex" xmlns:mc="http://schemas.openxmlformats.org/markup-compatibility/2006" xmlns:aink="http://schemas.microsoft.com/office/drawing/2016/ink" xmlns:am3d="http://schemas.microsoft.com/office/drawing/2017/model3d" xmlns:o="urn:schemas-microsoft-com:office:office" xmlns:r="http://schemas.openxmlformats.org/officeDocument/2006/relationships" xmlns:m="http://schemas.openxmlformats.org/officeDocument/2006/math" xmlns:v="urn:schemas-microsoft-com:vml" xmlns:wp14="http://schemas.microsoft.com/office/word/2010/wordprocessingDrawing" xmlns:wp="http://schemas.openxmlformats.org/drawingml/2006/wordprocessingDrawing" xmlns:w10="urn:schemas-microsoft-com:office:word" xmlns:w="http://schemas.openxmlformats.org/wordprocessingml/2006/main" xmlns:w14="http://schemas.microsoft.com/office/word/2010/wordml" xmlns:w15="http://schemas.microsoft.com/office/word/2012/wordml" xmlns:w16cid="http://schemas.microsoft.com/office/word/2016/wordml/cid" xmlns:w16se="http://schemas.microsoft.com/office/word/2015/wordml/symex" xmlns:wpg="http://schemas.microsoft.com/office/word/2010/wordprocessingGroup" xmlns:wpi="http://schemas.microsoft.com/office/word/2010/wordprocessingInk" xmlns:wne="http://schemas.microsoft.com/office/word/2006/wordml" xmlns:wps="http://schemas.microsoft.com/office/word/2010/wordprocessingShape" mc:Ignorable="w14 w15 w16se w16cid wp14">
+<w:document xmlns:wpc="http://schemas.microsoft.com/office/word/2010/wordprocessingCanvas" xmlns:mc="http://schemas.openxmlformats.org/markup-compatibility/2006" xmlns:o="urn:schemas-microsoft-com:office:office" xmlns:r="http://schemas.openxmlformats.org/officeDocument/2006/relationships" xmlns:m="http://schemas.openxmlformats.org/officeDocument/2006/math" xmlns:v="urn:schemas-microsoft-com:vml" xmlns:wp14="http://schemas.microsoft.com/office/word/2010/wordprocessingDrawing" xmlns:wp="http://schemas.openxmlformats.org/drawingml/2006/wordprocessingDrawing" xmlns:w10="urn:schemas-microsoft-com:office:word" xmlns:w="http://schemas.openxmlformats.org/wordprocessingml/2006/main" xmlns:w14="http://schemas.microsoft.com/office/word/2010/wordml" xmlns:wpg="http://schemas.microsoft.com/office/word/2010/wordprocessingGroup" xmlns:wpi="http://schemas.microsoft.com/office/word/2010/wordprocessingInk" xmlns:wne="http://schemas.microsoft.com/office/word/2006/wordml" xmlns:wps="http://schemas.microsoft.com/office/word/2010/wordprocessingShape" mc:Ignorable="w14 wp14">
   <w:body>
     <w:p>
       <w:pPr>
@@ -11,6 +11,8 @@
           <w:lang w:eastAsia="ru-RU"/>
         </w:rPr>
       </w:pPr>
+      <w:bookmarkStart w:id="0" w:name="_GoBack"/>
+      <w:bookmarkEnd w:id="0"/>
       <w:r>
         <w:rPr>
           <w:rFonts w:eastAsia="Times New Roman" w:cstheme="minorHAnsi"/>
@@ -423,25 +425,7 @@
           <w:color w:val="1A1A1A"/>
           <w:lang w:eastAsia="ru-RU"/>
         </w:rPr>
-        <w:t xml:space="preserve">Ваш бизнес предоставляет услуги или продукты </w:t>
-      </w:r>
-      <w:proofErr w:type="gramStart"/>
-      <w:r>
-        <w:rPr>
-          <w:rFonts w:eastAsia="Times New Roman" w:cstheme="minorHAnsi"/>
-          <w:color w:val="1A1A1A"/>
-          <w:lang w:eastAsia="ru-RU"/>
-        </w:rPr>
-        <w:t>нам</w:t>
-      </w:r>
-      <w:proofErr w:type="gramEnd"/>
-      <w:r>
-        <w:rPr>
-          <w:rFonts w:eastAsia="Times New Roman" w:cstheme="minorHAnsi"/>
-          <w:color w:val="1A1A1A"/>
-          <w:lang w:eastAsia="ru-RU"/>
-        </w:rPr>
-        <w:t xml:space="preserve"> или мы предоставляем услуги для вашего бизнеса.</w:t>
+        <w:t>Ваш бизнес предоставляет услуги или продукты нам или мы предоставляем услуги для вашего бизнеса.</w:t>
       </w:r>
     </w:p>
     <w:p>
@@ -606,7 +590,7 @@
         </w:rPr>
         <w:t>, обратитесь к </w:t>
       </w:r>
-      <w:hyperlink r:id="rId5" w:history="1">
+      <w:hyperlink r:id="rId6" w:history="1">
         <w:r>
           <w:rPr>
             <w:rFonts w:eastAsia="Times New Roman" w:cstheme="minorHAnsi"/>
@@ -672,7 +656,7 @@
           <w:color w:val="1A1A1A"/>
           <w:lang w:eastAsia="ru-RU"/>
         </w:rPr>
-        <w:t xml:space="preserve">Некоторые типы личной информации более чувствительны, чем другие. «Специальная информация» о вас включает информацию о политических взглядах или </w:t>
+        <w:t xml:space="preserve">Некоторые типы личной информации более чувствительны, чем другие. «Специальная информация» о вас включает </w:t>
       </w:r>
       <w:proofErr w:type="gramStart"/>
       <w:r>
@@ -681,7 +665,7 @@
           <w:color w:val="1A1A1A"/>
           <w:lang w:eastAsia="ru-RU"/>
         </w:rPr>
-        <w:t>религиозных</w:t>
+        <w:t>информацию</w:t>
       </w:r>
       <w:proofErr w:type="gramEnd"/>
       <w:r>
@@ -690,7 +674,7 @@
           <w:color w:val="1A1A1A"/>
           <w:lang w:eastAsia="ru-RU"/>
         </w:rPr>
-        <w:t xml:space="preserve"> или философских убеждениях, а также здоровье и образ жизни. Мы можем собирать и получать специальную информацию о вас. Мы также можем использовать информацию об уголовных преступлениях (или предполагаемых нарушениях). Мы идентифицировали эти типы информации, которые мы можем использовать о вас, </w:t>
+        <w:t xml:space="preserve"> о политических взглядах или религиозных или философских убеждениях, а также здоровье и образ жизни. Мы можем собирать и получать специальную информацию о вас. Мы также можем использовать информацию об уголовных преступлениях (или предполагаемых нарушениях). Мы идентифицировали эти типы информации, которые мы можем использовать о вас, </w:t>
       </w:r>
       <w:proofErr w:type="gramStart"/>
       <w:r>
@@ -1854,7 +1838,6 @@
           <w:bCs/>
           <w:color w:val="1A1A1A"/>
           <w:shd w:val="clear" w:color="auto" w:fill="E6E6E6"/>
-          <w:lang w:val="en-US"/>
         </w:rPr>
       </w:pPr>
       <w:r>
@@ -5671,25 +5654,7 @@
           <w:color w:val="1A1A1A"/>
           <w:lang w:eastAsia="ru-RU"/>
         </w:rPr>
-        <w:t xml:space="preserve"> вы имеете право спросить нас, обрабатываем ли мы вашу информацию, </w:t>
-      </w:r>
-      <w:proofErr w:type="gramStart"/>
-      <w:r>
-        <w:rPr>
-          <w:rFonts w:eastAsia="Times New Roman" w:cstheme="minorHAnsi"/>
-          <w:color w:val="1A1A1A"/>
-          <w:lang w:eastAsia="ru-RU"/>
-        </w:rPr>
-        <w:t>и</w:t>
-      </w:r>
-      <w:proofErr w:type="gramEnd"/>
-      <w:r>
-        <w:rPr>
-          <w:rFonts w:eastAsia="Times New Roman" w:cstheme="minorHAnsi"/>
-          <w:color w:val="1A1A1A"/>
-          <w:lang w:eastAsia="ru-RU"/>
-        </w:rPr>
-        <w:t xml:space="preserve"> если да, вы можете запросить доступ к вашей личной информации. Это позволяет вам получить копию личной информации, которую мы храним о вас, и другую информацию об этом. Мы не обязаны предоставлять эту информацию, если это отрицательно скажется на правах и свободах других лиц.</w:t>
+        <w:t> вы имеете право спросить нас, обрабатываем ли мы вашу информацию, и если да, вы можете запросить доступ к вашей личной информации. Это позволяет вам получить копию личной информации, которую мы храним о вас, и другую информацию об этом. Мы не обязаны предоставлять эту информацию, если это отрицательно скажется на правах и свободах других лиц.</w:t>
       </w:r>
     </w:p>
     <w:p>
@@ -5938,7 +5903,7 @@
         </w:rPr>
         <w:t>Вы также имеете право подать жалобу в надзорный орган, в частности в государство-член Европейского Союза, где вы обычно проживаете там, где мы находимся, или когда имело место предполагаемое нарушение закона о защите данных. В Великобритании вы можете подать жалобу в офис Уполномоченного по информации (тел: 0303 123 1113 или на </w:t>
       </w:r>
-      <w:hyperlink r:id="rId6" w:history="1">
+      <w:hyperlink r:id="rId7" w:history="1">
         <w:r>
           <w:rPr>
             <w:rFonts w:eastAsia="Times New Roman" w:cstheme="minorHAnsi"/>
@@ -6026,22 +5991,6 @@
           <w:lang w:eastAsia="ru-RU"/>
         </w:rPr>
       </w:pPr>
-      <w:r>
-        <w:rPr>
-          <w:rFonts w:eastAsia="Times New Roman" w:cstheme="minorHAnsi"/>
-          <w:color w:val="1A1A1A"/>
-          <w:lang w:eastAsia="ru-RU"/>
-        </w:rPr>
-        <w:t>Наш веб-сайт, информационные бюллетени, обновления электронной почты и другие сообщения могут время от времени содержать ссылки на другие сайты, включая наши партнерские сети, рекламодателей и другие группы компаний и / или социальные сети, и предлагаемые вам и поддерживаемые ва</w:t>
-      </w:r>
-      <w:r>
-        <w:rPr>
-          <w:rFonts w:eastAsia="Times New Roman" w:cstheme="minorHAnsi"/>
-          <w:color w:val="1A1A1A"/>
-          <w:lang w:eastAsia="ru-RU"/>
-        </w:rPr>
-        <w:t xml:space="preserve">шим </w:t>
-      </w:r>
       <w:proofErr w:type="gramStart"/>
       <w:r>
         <w:rPr>
@@ -6049,11 +5998,25 @@
           <w:color w:val="1A1A1A"/>
           <w:lang w:eastAsia="ru-RU"/>
         </w:rPr>
-        <w:t>браузером</w:t>
-      </w:r>
-      <w:bookmarkStart w:id="0" w:name="_GoBack"/>
-      <w:bookmarkEnd w:id="0"/>
+        <w:t>Наш</w:t>
+      </w:r>
       <w:proofErr w:type="gramEnd"/>
+      <w:r>
+        <w:rPr>
+          <w:rFonts w:eastAsia="Times New Roman" w:cstheme="minorHAnsi"/>
+          <w:color w:val="1A1A1A"/>
+          <w:lang w:eastAsia="ru-RU"/>
+        </w:rPr>
+        <w:t xml:space="preserve"> веб-сайт, информационные бюллетени, обновления электронной почты и другие сообщения могут время от времени содержать ссылки на другие сайты, включая наши партнерские сети, рекламодателей и другие группы компаний и / или социальные сети, и предлагаемые вам и поддерживаемые ва</w:t>
+      </w:r>
+      <w:r>
+        <w:rPr>
+          <w:rFonts w:eastAsia="Times New Roman" w:cstheme="minorHAnsi"/>
+          <w:color w:val="1A1A1A"/>
+          <w:lang w:eastAsia="ru-RU"/>
+        </w:rPr>
+        <w:t>шим браузером</w:t>
+      </w:r>
       <w:r>
         <w:rPr>
           <w:rFonts w:eastAsia="Times New Roman" w:cstheme="minorHAnsi"/>
@@ -6190,8 +6153,8 @@
 </file>
 
 <file path=word/numbering.xml><?xml version="1.0" encoding="utf-8"?>
-<w:numbering xmlns:wpc="http://schemas.microsoft.com/office/word/2010/wordprocessingCanvas" xmlns:cx="http://schemas.microsoft.com/office/drawing/2014/chartex" xmlns:cx1="http://schemas.microsoft.com/office/drawing/2015/9/8/chartex" xmlns:cx2="http://schemas.microsoft.com/office/drawing/2015/10/21/chartex" xmlns:cx3="http://schemas.microsoft.com/office/drawing/2016/5/9/chartex" xmlns:cx4="http://schemas.microsoft.com/office/drawing/2016/5/10/chartex" xmlns:cx5="http://schemas.microsoft.com/office/drawing/2016/5/11/chartex" xmlns:cx6="http://schemas.microsoft.com/office/drawing/2016/5/12/chartex" xmlns:cx7="http://schemas.microsoft.com/office/drawing/2016/5/13/chartex" xmlns:cx8="http://schemas.microsoft.com/office/drawing/2016/5/14/chartex" xmlns:mc="http://schemas.openxmlformats.org/markup-compatibility/2006" xmlns:aink="http://schemas.microsoft.com/office/drawing/2016/ink" xmlns:am3d="http://schemas.microsoft.com/office/drawing/2017/model3d" xmlns:o="urn:schemas-microsoft-com:office:office" xmlns:r="http://schemas.openxmlformats.org/officeDocument/2006/relationships" xmlns:m="http://schemas.openxmlformats.org/officeDocument/2006/math" xmlns:v="urn:schemas-microsoft-com:vml" xmlns:wp14="http://schemas.microsoft.com/office/word/2010/wordprocessingDrawing" xmlns:wp="http://schemas.openxmlformats.org/drawingml/2006/wordprocessingDrawing" xmlns:w10="urn:schemas-microsoft-com:office:word" xmlns:w="http://schemas.openxmlformats.org/wordprocessingml/2006/main" xmlns:w14="http://schemas.microsoft.com/office/word/2010/wordml" xmlns:w15="http://schemas.microsoft.com/office/word/2012/wordml" xmlns:w16cid="http://schemas.microsoft.com/office/word/2016/wordml/cid" xmlns:w16se="http://schemas.microsoft.com/office/word/2015/wordml/symex" xmlns:wpg="http://schemas.microsoft.com/office/word/2010/wordprocessingGroup" xmlns:wpi="http://schemas.microsoft.com/office/word/2010/wordprocessingInk" xmlns:wne="http://schemas.microsoft.com/office/word/2006/wordml" xmlns:wps="http://schemas.microsoft.com/office/word/2010/wordprocessingShape" mc:Ignorable="w14 w15 w16se w16cid wp14">
-  <w:abstractNum w:abstractNumId="0" w15:restartNumberingAfterBreak="0">
+<w:numbering xmlns:wpc="http://schemas.microsoft.com/office/word/2010/wordprocessingCanvas" xmlns:mc="http://schemas.openxmlformats.org/markup-compatibility/2006" xmlns:o="urn:schemas-microsoft-com:office:office" xmlns:r="http://schemas.openxmlformats.org/officeDocument/2006/relationships" xmlns:m="http://schemas.openxmlformats.org/officeDocument/2006/math" xmlns:v="urn:schemas-microsoft-com:vml" xmlns:wp14="http://schemas.microsoft.com/office/word/2010/wordprocessingDrawing" xmlns:wp="http://schemas.openxmlformats.org/drawingml/2006/wordprocessingDrawing" xmlns:w10="urn:schemas-microsoft-com:office:word" xmlns:w="http://schemas.openxmlformats.org/wordprocessingml/2006/main" xmlns:w14="http://schemas.microsoft.com/office/word/2010/wordml" xmlns:wpg="http://schemas.microsoft.com/office/word/2010/wordprocessingGroup" xmlns:wpi="http://schemas.microsoft.com/office/word/2010/wordprocessingInk" xmlns:wne="http://schemas.microsoft.com/office/word/2006/wordml" xmlns:wps="http://schemas.microsoft.com/office/word/2010/wordprocessingShape" mc:Ignorable="w14 wp14">
+  <w:abstractNum w:abstractNumId="0">
     <w:nsid w:val="01682491"/>
     <w:multiLevelType w:val="multilevel"/>
     <w:tmpl w:val="18DAE6B0"/>
@@ -6304,7 +6267,7 @@
       </w:pPr>
     </w:lvl>
   </w:abstractNum>
-  <w:abstractNum w:abstractNumId="1" w15:restartNumberingAfterBreak="0">
+  <w:abstractNum w:abstractNumId="1">
     <w:nsid w:val="08B4225C"/>
     <w:multiLevelType w:val="multilevel"/>
     <w:tmpl w:val="BD5E4F8C"/>
@@ -6417,7 +6380,7 @@
       </w:pPr>
     </w:lvl>
   </w:abstractNum>
-  <w:abstractNum w:abstractNumId="2" w15:restartNumberingAfterBreak="0">
+  <w:abstractNum w:abstractNumId="2">
     <w:nsid w:val="0CE54E9F"/>
     <w:multiLevelType w:val="multilevel"/>
     <w:tmpl w:val="F4BEAB8E"/>
@@ -6530,7 +6493,7 @@
       </w:pPr>
     </w:lvl>
   </w:abstractNum>
-  <w:abstractNum w:abstractNumId="3" w15:restartNumberingAfterBreak="0">
+  <w:abstractNum w:abstractNumId="3">
     <w:nsid w:val="10B05700"/>
     <w:multiLevelType w:val="multilevel"/>
     <w:tmpl w:val="D1D68C32"/>
@@ -6643,7 +6606,7 @@
       </w:pPr>
     </w:lvl>
   </w:abstractNum>
-  <w:abstractNum w:abstractNumId="4" w15:restartNumberingAfterBreak="0">
+  <w:abstractNum w:abstractNumId="4">
     <w:nsid w:val="11784A5A"/>
     <w:multiLevelType w:val="hybridMultilevel"/>
     <w:tmpl w:val="06461EAE"/>
@@ -6756,7 +6719,7 @@
       </w:rPr>
     </w:lvl>
   </w:abstractNum>
-  <w:abstractNum w:abstractNumId="5" w15:restartNumberingAfterBreak="0">
+  <w:abstractNum w:abstractNumId="5">
     <w:nsid w:val="11D30BE7"/>
     <w:multiLevelType w:val="multilevel"/>
     <w:tmpl w:val="823E1E2C"/>
@@ -6869,7 +6832,7 @@
       </w:pPr>
     </w:lvl>
   </w:abstractNum>
-  <w:abstractNum w:abstractNumId="6" w15:restartNumberingAfterBreak="0">
+  <w:abstractNum w:abstractNumId="6">
     <w:nsid w:val="14512599"/>
     <w:multiLevelType w:val="multilevel"/>
     <w:tmpl w:val="29F26F0A"/>
@@ -6982,7 +6945,7 @@
       </w:pPr>
     </w:lvl>
   </w:abstractNum>
-  <w:abstractNum w:abstractNumId="7" w15:restartNumberingAfterBreak="0">
+  <w:abstractNum w:abstractNumId="7">
     <w:nsid w:val="1C081014"/>
     <w:multiLevelType w:val="multilevel"/>
     <w:tmpl w:val="0B4A5B16"/>
@@ -7095,7 +7058,7 @@
       </w:pPr>
     </w:lvl>
   </w:abstractNum>
-  <w:abstractNum w:abstractNumId="8" w15:restartNumberingAfterBreak="0">
+  <w:abstractNum w:abstractNumId="8">
     <w:nsid w:val="1C2B4980"/>
     <w:multiLevelType w:val="hybridMultilevel"/>
     <w:tmpl w:val="19F4196A"/>
@@ -7208,7 +7171,7 @@
       </w:rPr>
     </w:lvl>
   </w:abstractNum>
-  <w:abstractNum w:abstractNumId="9" w15:restartNumberingAfterBreak="0">
+  <w:abstractNum w:abstractNumId="9">
     <w:nsid w:val="268C76D4"/>
     <w:multiLevelType w:val="multilevel"/>
     <w:tmpl w:val="D6ECA450"/>
@@ -7321,7 +7284,7 @@
       </w:pPr>
     </w:lvl>
   </w:abstractNum>
-  <w:abstractNum w:abstractNumId="10" w15:restartNumberingAfterBreak="0">
+  <w:abstractNum w:abstractNumId="10">
     <w:nsid w:val="28F6292F"/>
     <w:multiLevelType w:val="multilevel"/>
     <w:tmpl w:val="7AE2A852"/>
@@ -7434,7 +7397,7 @@
       </w:pPr>
     </w:lvl>
   </w:abstractNum>
-  <w:abstractNum w:abstractNumId="11" w15:restartNumberingAfterBreak="0">
+  <w:abstractNum w:abstractNumId="11">
     <w:nsid w:val="2A6652F5"/>
     <w:multiLevelType w:val="multilevel"/>
     <w:tmpl w:val="956CCA42"/>
@@ -7547,7 +7510,7 @@
       </w:pPr>
     </w:lvl>
   </w:abstractNum>
-  <w:abstractNum w:abstractNumId="12" w15:restartNumberingAfterBreak="0">
+  <w:abstractNum w:abstractNumId="12">
     <w:nsid w:val="2B504A14"/>
     <w:multiLevelType w:val="multilevel"/>
     <w:tmpl w:val="52F29A3C"/>
@@ -7660,7 +7623,7 @@
       </w:pPr>
     </w:lvl>
   </w:abstractNum>
-  <w:abstractNum w:abstractNumId="13" w15:restartNumberingAfterBreak="0">
+  <w:abstractNum w:abstractNumId="13">
     <w:nsid w:val="2E313D35"/>
     <w:multiLevelType w:val="multilevel"/>
     <w:tmpl w:val="BD504C9C"/>
@@ -7773,7 +7736,7 @@
       </w:pPr>
     </w:lvl>
   </w:abstractNum>
-  <w:abstractNum w:abstractNumId="14" w15:restartNumberingAfterBreak="0">
+  <w:abstractNum w:abstractNumId="14">
     <w:nsid w:val="32F223A4"/>
     <w:multiLevelType w:val="multilevel"/>
     <w:tmpl w:val="00287F7E"/>
@@ -7886,7 +7849,7 @@
       </w:pPr>
     </w:lvl>
   </w:abstractNum>
-  <w:abstractNum w:abstractNumId="15" w15:restartNumberingAfterBreak="0">
+  <w:abstractNum w:abstractNumId="15">
     <w:nsid w:val="3F090F12"/>
     <w:multiLevelType w:val="multilevel"/>
     <w:tmpl w:val="C892306C"/>
@@ -8027,7 +7990,7 @@
       </w:rPr>
     </w:lvl>
   </w:abstractNum>
-  <w:abstractNum w:abstractNumId="16" w15:restartNumberingAfterBreak="0">
+  <w:abstractNum w:abstractNumId="16">
     <w:nsid w:val="3F207D42"/>
     <w:multiLevelType w:val="multilevel"/>
     <w:tmpl w:val="274618A8"/>
@@ -8140,7 +8103,7 @@
       </w:pPr>
     </w:lvl>
   </w:abstractNum>
-  <w:abstractNum w:abstractNumId="17" w15:restartNumberingAfterBreak="0">
+  <w:abstractNum w:abstractNumId="17">
     <w:nsid w:val="46F2079C"/>
     <w:multiLevelType w:val="hybridMultilevel"/>
     <w:tmpl w:val="229C222E"/>
@@ -8253,7 +8216,7 @@
       </w:rPr>
     </w:lvl>
   </w:abstractNum>
-  <w:abstractNum w:abstractNumId="18" w15:restartNumberingAfterBreak="0">
+  <w:abstractNum w:abstractNumId="18">
     <w:nsid w:val="48D43092"/>
     <w:multiLevelType w:val="multilevel"/>
     <w:tmpl w:val="3022DE32"/>
@@ -8366,7 +8329,7 @@
       </w:pPr>
     </w:lvl>
   </w:abstractNum>
-  <w:abstractNum w:abstractNumId="19" w15:restartNumberingAfterBreak="0">
+  <w:abstractNum w:abstractNumId="19">
     <w:nsid w:val="49E520EE"/>
     <w:multiLevelType w:val="multilevel"/>
     <w:tmpl w:val="1540BA78"/>
@@ -8479,7 +8442,7 @@
       </w:pPr>
     </w:lvl>
   </w:abstractNum>
-  <w:abstractNum w:abstractNumId="20" w15:restartNumberingAfterBreak="0">
+  <w:abstractNum w:abstractNumId="20">
     <w:nsid w:val="4DFC1419"/>
     <w:multiLevelType w:val="multilevel"/>
     <w:tmpl w:val="820682A2"/>
@@ -8592,7 +8555,7 @@
       </w:pPr>
     </w:lvl>
   </w:abstractNum>
-  <w:abstractNum w:abstractNumId="21" w15:restartNumberingAfterBreak="0">
+  <w:abstractNum w:abstractNumId="21">
     <w:nsid w:val="577C0A79"/>
     <w:multiLevelType w:val="multilevel"/>
     <w:tmpl w:val="E72E8D1E"/>
@@ -8705,7 +8668,7 @@
       </w:pPr>
     </w:lvl>
   </w:abstractNum>
-  <w:abstractNum w:abstractNumId="22" w15:restartNumberingAfterBreak="0">
+  <w:abstractNum w:abstractNumId="22">
     <w:nsid w:val="5B4409B9"/>
     <w:multiLevelType w:val="multilevel"/>
     <w:tmpl w:val="6E5077CA"/>
@@ -8818,7 +8781,7 @@
       </w:pPr>
     </w:lvl>
   </w:abstractNum>
-  <w:abstractNum w:abstractNumId="23" w15:restartNumberingAfterBreak="0">
+  <w:abstractNum w:abstractNumId="23">
     <w:nsid w:val="5DF261FC"/>
     <w:multiLevelType w:val="multilevel"/>
     <w:tmpl w:val="91D6672C"/>
@@ -8931,7 +8894,7 @@
       </w:pPr>
     </w:lvl>
   </w:abstractNum>
-  <w:abstractNum w:abstractNumId="24" w15:restartNumberingAfterBreak="0">
+  <w:abstractNum w:abstractNumId="24">
     <w:nsid w:val="664A6237"/>
     <w:multiLevelType w:val="multilevel"/>
     <w:tmpl w:val="4CBA0F26"/>
@@ -9044,7 +9007,7 @@
       </w:pPr>
     </w:lvl>
   </w:abstractNum>
-  <w:abstractNum w:abstractNumId="25" w15:restartNumberingAfterBreak="0">
+  <w:abstractNum w:abstractNumId="25">
     <w:nsid w:val="6B5900D7"/>
     <w:multiLevelType w:val="multilevel"/>
     <w:tmpl w:val="D53E64DE"/>
@@ -9157,7 +9120,7 @@
       </w:pPr>
     </w:lvl>
   </w:abstractNum>
-  <w:abstractNum w:abstractNumId="26" w15:restartNumberingAfterBreak="0">
+  <w:abstractNum w:abstractNumId="26">
     <w:nsid w:val="711862AA"/>
     <w:multiLevelType w:val="multilevel"/>
     <w:tmpl w:val="A0B84A30"/>
@@ -9270,7 +9233,7 @@
       </w:pPr>
     </w:lvl>
   </w:abstractNum>
-  <w:abstractNum w:abstractNumId="27" w15:restartNumberingAfterBreak="0">
+  <w:abstractNum w:abstractNumId="27">
     <w:nsid w:val="73A26558"/>
     <w:multiLevelType w:val="multilevel"/>
     <w:tmpl w:val="468E1D4C"/>
@@ -9383,7 +9346,7 @@
       </w:pPr>
     </w:lvl>
   </w:abstractNum>
-  <w:abstractNum w:abstractNumId="28" w15:restartNumberingAfterBreak="0">
+  <w:abstractNum w:abstractNumId="28">
     <w:nsid w:val="78687817"/>
     <w:multiLevelType w:val="multilevel"/>
     <w:tmpl w:val="A7AE3F52"/>
@@ -9588,7 +9551,7 @@
 </file>
 
 <file path=word/styles.xml><?xml version="1.0" encoding="utf-8"?>
-<w:styles xmlns:mc="http://schemas.openxmlformats.org/markup-compatibility/2006" xmlns:r="http://schemas.openxmlformats.org/officeDocument/2006/relationships" xmlns:w="http://schemas.openxmlformats.org/wordprocessingml/2006/main" xmlns:w14="http://schemas.microsoft.com/office/word/2010/wordml" xmlns:w15="http://schemas.microsoft.com/office/word/2012/wordml" xmlns:w16cid="http://schemas.microsoft.com/office/word/2016/wordml/cid" xmlns:w16se="http://schemas.microsoft.com/office/word/2015/wordml/symex" mc:Ignorable="w14 w15 w16se w16cid">
+<w:styles xmlns:mc="http://schemas.openxmlformats.org/markup-compatibility/2006" xmlns:r="http://schemas.openxmlformats.org/officeDocument/2006/relationships" xmlns:w="http://schemas.openxmlformats.org/wordprocessingml/2006/main" xmlns:w14="http://schemas.microsoft.com/office/word/2010/wordml" mc:Ignorable="w14">
   <w:docDefaults>
     <w:rPrDefault>
       <w:rPr>
@@ -9604,382 +9567,386 @@
       </w:pPr>
     </w:pPrDefault>
   </w:docDefaults>
-  <w:latentStyles w:defLockedState="0" w:defUIPriority="99" w:defSemiHidden="0" w:defUnhideWhenUsed="0" w:defQFormat="0" w:count="375">
-    <w:lsdException w:name="Normal" w:uiPriority="0" w:qFormat="1"/>
-    <w:lsdException w:name="heading 1" w:uiPriority="9" w:qFormat="1"/>
-    <w:lsdException w:name="heading 2" w:semiHidden="1" w:uiPriority="9" w:unhideWhenUsed="1" w:qFormat="1"/>
-    <w:lsdException w:name="heading 3" w:semiHidden="1" w:uiPriority="9" w:unhideWhenUsed="1" w:qFormat="1"/>
-    <w:lsdException w:name="heading 4" w:semiHidden="1" w:uiPriority="9" w:unhideWhenUsed="1" w:qFormat="1"/>
-    <w:lsdException w:name="heading 5" w:semiHidden="1" w:uiPriority="9" w:unhideWhenUsed="1" w:qFormat="1"/>
-    <w:lsdException w:name="heading 6" w:semiHidden="1" w:uiPriority="9" w:unhideWhenUsed="1" w:qFormat="1"/>
-    <w:lsdException w:name="heading 7" w:semiHidden="1" w:uiPriority="9" w:unhideWhenUsed="1" w:qFormat="1"/>
-    <w:lsdException w:name="heading 8" w:semiHidden="1" w:uiPriority="9" w:unhideWhenUsed="1" w:qFormat="1"/>
-    <w:lsdException w:name="heading 9" w:semiHidden="1" w:uiPriority="9" w:unhideWhenUsed="1" w:qFormat="1"/>
-    <w:lsdException w:name="index 1" w:semiHidden="1" w:unhideWhenUsed="1"/>
-    <w:lsdException w:name="index 2" w:semiHidden="1" w:unhideWhenUsed="1"/>
-    <w:lsdException w:name="index 3" w:semiHidden="1" w:unhideWhenUsed="1"/>
-    <w:lsdException w:name="index 4" w:semiHidden="1" w:unhideWhenUsed="1"/>
-    <w:lsdException w:name="index 5" w:semiHidden="1" w:unhideWhenUsed="1"/>
-    <w:lsdException w:name="index 6" w:semiHidden="1" w:unhideWhenUsed="1"/>
-    <w:lsdException w:name="index 7" w:semiHidden="1" w:unhideWhenUsed="1"/>
-    <w:lsdException w:name="index 8" w:semiHidden="1" w:unhideWhenUsed="1"/>
-    <w:lsdException w:name="index 9" w:semiHidden="1" w:unhideWhenUsed="1"/>
-    <w:lsdException w:name="toc 1" w:semiHidden="1" w:uiPriority="39" w:unhideWhenUsed="1"/>
-    <w:lsdException w:name="toc 2" w:semiHidden="1" w:uiPriority="39" w:unhideWhenUsed="1"/>
-    <w:lsdException w:name="toc 3" w:semiHidden="1" w:uiPriority="39" w:unhideWhenUsed="1"/>
-    <w:lsdException w:name="toc 4" w:semiHidden="1" w:uiPriority="39" w:unhideWhenUsed="1"/>
-    <w:lsdException w:name="toc 5" w:semiHidden="1" w:uiPriority="39" w:unhideWhenUsed="1"/>
-    <w:lsdException w:name="toc 6" w:semiHidden="1" w:uiPriority="39" w:unhideWhenUsed="1"/>
-    <w:lsdException w:name="toc 7" w:semiHidden="1" w:uiPriority="39" w:unhideWhenUsed="1"/>
-    <w:lsdException w:name="toc 8" w:semiHidden="1" w:uiPriority="39" w:unhideWhenUsed="1"/>
-    <w:lsdException w:name="toc 9" w:semiHidden="1" w:uiPriority="39" w:unhideWhenUsed="1"/>
-    <w:lsdException w:name="Normal Indent" w:semiHidden="1" w:unhideWhenUsed="1"/>
-    <w:lsdException w:name="footnote text" w:semiHidden="1" w:unhideWhenUsed="1"/>
-    <w:lsdException w:name="annotation text" w:semiHidden="1" w:unhideWhenUsed="1"/>
-    <w:lsdException w:name="header" w:semiHidden="1" w:unhideWhenUsed="1"/>
-    <w:lsdException w:name="footer" w:semiHidden="1" w:unhideWhenUsed="1"/>
-    <w:lsdException w:name="index heading" w:semiHidden="1" w:unhideWhenUsed="1"/>
-    <w:lsdException w:name="caption" w:semiHidden="1" w:uiPriority="35" w:unhideWhenUsed="1" w:qFormat="1"/>
-    <w:lsdException w:name="table of figures" w:semiHidden="1" w:unhideWhenUsed="1"/>
-    <w:lsdException w:name="envelope address" w:semiHidden="1" w:unhideWhenUsed="1"/>
-    <w:lsdException w:name="envelope return" w:semiHidden="1" w:unhideWhenUsed="1"/>
-    <w:lsdException w:name="footnote reference" w:semiHidden="1" w:unhideWhenUsed="1"/>
-    <w:lsdException w:name="annotation reference" w:semiHidden="1" w:unhideWhenUsed="1"/>
-    <w:lsdException w:name="line number" w:semiHidden="1" w:unhideWhenUsed="1"/>
-    <w:lsdException w:name="page number" w:semiHidden="1" w:unhideWhenUsed="1"/>
-    <w:lsdException w:name="endnote reference" w:semiHidden="1" w:unhideWhenUsed="1"/>
-    <w:lsdException w:name="endnote text" w:semiHidden="1" w:unhideWhenUsed="1"/>
-    <w:lsdException w:name="table of authorities" w:semiHidden="1" w:unhideWhenUsed="1"/>
-    <w:lsdException w:name="macro" w:semiHidden="1" w:unhideWhenUsed="1"/>
-    <w:lsdException w:name="toa heading" w:semiHidden="1" w:unhideWhenUsed="1"/>
-    <w:lsdException w:name="List" w:semiHidden="1" w:unhideWhenUsed="1"/>
-    <w:lsdException w:name="List Bullet" w:semiHidden="1" w:unhideWhenUsed="1"/>
-    <w:lsdException w:name="List Number" w:semiHidden="1" w:unhideWhenUsed="1"/>
-    <w:lsdException w:name="List 2" w:semiHidden="1" w:unhideWhenUsed="1"/>
-    <w:lsdException w:name="List 3" w:semiHidden="1" w:unhideWhenUsed="1"/>
-    <w:lsdException w:name="List 4" w:semiHidden="1" w:unhideWhenUsed="1"/>
-    <w:lsdException w:name="List 5" w:semiHidden="1" w:unhideWhenUsed="1"/>
-    <w:lsdException w:name="List Bullet 2" w:semiHidden="1" w:unhideWhenUsed="1"/>
-    <w:lsdException w:name="List Bullet 3" w:semiHidden="1" w:unhideWhenUsed="1"/>
-    <w:lsdException w:name="List Bullet 4" w:semiHidden="1" w:unhideWhenUsed="1"/>
-    <w:lsdException w:name="List Bullet 5" w:semiHidden="1" w:unhideWhenUsed="1"/>
-    <w:lsdException w:name="List Number 2" w:semiHidden="1" w:unhideWhenUsed="1"/>
-    <w:lsdException w:name="List Number 3" w:semiHidden="1" w:unhideWhenUsed="1"/>
-    <w:lsdException w:name="List Number 4" w:semiHidden="1" w:unhideWhenUsed="1"/>
-    <w:lsdException w:name="List Number 5" w:semiHidden="1" w:unhideWhenUsed="1"/>
-    <w:lsdException w:name="Title" w:uiPriority="10" w:qFormat="1"/>
-    <w:lsdException w:name="Closing" w:semiHidden="1" w:unhideWhenUsed="1"/>
-    <w:lsdException w:name="Signature" w:semiHidden="1" w:unhideWhenUsed="1"/>
-    <w:lsdException w:name="Default Paragraph Font" w:semiHidden="1" w:uiPriority="1" w:unhideWhenUsed="1"/>
-    <w:lsdException w:name="Body Text" w:semiHidden="1" w:unhideWhenUsed="1"/>
-    <w:lsdException w:name="Body Text Indent" w:semiHidden="1" w:unhideWhenUsed="1"/>
-    <w:lsdException w:name="List Continue" w:semiHidden="1" w:unhideWhenUsed="1"/>
-    <w:lsdException w:name="List Continue 2" w:semiHidden="1" w:unhideWhenUsed="1"/>
-    <w:lsdException w:name="List Continue 3" w:semiHidden="1" w:unhideWhenUsed="1"/>
-    <w:lsdException w:name="List Continue 4" w:semiHidden="1" w:unhideWhenUsed="1"/>
-    <w:lsdException w:name="List Continue 5" w:semiHidden="1" w:unhideWhenUsed="1"/>
-    <w:lsdException w:name="Message Header" w:semiHidden="1" w:unhideWhenUsed="1"/>
-    <w:lsdException w:name="Subtitle" w:uiPriority="11" w:qFormat="1"/>
-    <w:lsdException w:name="Salutation" w:semiHidden="1" w:unhideWhenUsed="1"/>
-    <w:lsdException w:name="Date" w:semiHidden="1" w:unhideWhenUsed="1"/>
-    <w:lsdException w:name="Body Text First Indent" w:semiHidden="1" w:unhideWhenUsed="1"/>
-    <w:lsdException w:name="Body Text First Indent 2" w:semiHidden="1" w:unhideWhenUsed="1"/>
-    <w:lsdException w:name="Note Heading" w:semiHidden="1" w:unhideWhenUsed="1"/>
-    <w:lsdException w:name="Body Text 2" w:semiHidden="1" w:unhideWhenUsed="1"/>
-    <w:lsdException w:name="Body Text 3" w:semiHidden="1" w:unhideWhenUsed="1"/>
-    <w:lsdException w:name="Body Text Indent 2" w:semiHidden="1" w:unhideWhenUsed="1"/>
-    <w:lsdException w:name="Body Text Indent 3" w:semiHidden="1" w:unhideWhenUsed="1"/>
-    <w:lsdException w:name="Block Text" w:semiHidden="1" w:unhideWhenUsed="1"/>
-    <w:lsdException w:name="Hyperlink" w:semiHidden="1" w:unhideWhenUsed="1"/>
-    <w:lsdException w:name="FollowedHyperlink" w:semiHidden="1" w:unhideWhenUsed="1"/>
-    <w:lsdException w:name="Strong" w:uiPriority="22" w:qFormat="1"/>
-    <w:lsdException w:name="Emphasis" w:uiPriority="20" w:qFormat="1"/>
-    <w:lsdException w:name="Document Map" w:semiHidden="1" w:unhideWhenUsed="1"/>
-    <w:lsdException w:name="Plain Text" w:semiHidden="1" w:unhideWhenUsed="1"/>
-    <w:lsdException w:name="E-mail Signature" w:semiHidden="1" w:unhideWhenUsed="1"/>
-    <w:lsdException w:name="HTML Top of Form" w:semiHidden="1" w:unhideWhenUsed="1"/>
-    <w:lsdException w:name="HTML Bottom of Form" w:semiHidden="1" w:unhideWhenUsed="1"/>
-    <w:lsdException w:name="Normal (Web)" w:semiHidden="1" w:unhideWhenUsed="1"/>
-    <w:lsdException w:name="HTML Acronym" w:semiHidden="1" w:unhideWhenUsed="1"/>
-    <w:lsdException w:name="HTML Address" w:semiHidden="1" w:unhideWhenUsed="1"/>
-    <w:lsdException w:name="HTML Cite" w:semiHidden="1" w:unhideWhenUsed="1"/>
-    <w:lsdException w:name="HTML Code" w:semiHidden="1" w:unhideWhenUsed="1"/>
-    <w:lsdException w:name="HTML Definition" w:semiHidden="1" w:unhideWhenUsed="1"/>
-    <w:lsdException w:name="HTML Keyboard" w:semiHidden="1" w:unhideWhenUsed="1"/>
-    <w:lsdException w:name="HTML Preformatted" w:semiHidden="1" w:unhideWhenUsed="1"/>
-    <w:lsdException w:name="HTML Sample" w:semiHidden="1" w:unhideWhenUsed="1"/>
-    <w:lsdException w:name="HTML Typewriter" w:semiHidden="1" w:unhideWhenUsed="1"/>
-    <w:lsdException w:name="HTML Variable" w:semiHidden="1" w:unhideWhenUsed="1"/>
-    <w:lsdException w:name="Normal Table" w:semiHidden="1" w:unhideWhenUsed="1"/>
-    <w:lsdException w:name="annotation subject" w:semiHidden="1" w:unhideWhenUsed="1"/>
-    <w:lsdException w:name="No List" w:semiHidden="1" w:unhideWhenUsed="1"/>
-    <w:lsdException w:name="Outline List 1" w:semiHidden="1" w:unhideWhenUsed="1"/>
-    <w:lsdException w:name="Outline List 2" w:semiHidden="1" w:unhideWhenUsed="1"/>
-    <w:lsdException w:name="Outline List 3" w:semiHidden="1" w:unhideWhenUsed="1"/>
-    <w:lsdException w:name="Table Simple 1" w:semiHidden="1" w:unhideWhenUsed="1"/>
-    <w:lsdException w:name="Table Simple 2" w:semiHidden="1" w:unhideWhenUsed="1"/>
-    <w:lsdException w:name="Table Simple 3" w:semiHidden="1" w:unhideWhenUsed="1"/>
-    <w:lsdException w:name="Table Classic 1" w:semiHidden="1" w:unhideWhenUsed="1"/>
-    <w:lsdException w:name="Table Classic 2" w:semiHidden="1" w:unhideWhenUsed="1"/>
-    <w:lsdException w:name="Table Classic 3" w:semiHidden="1" w:unhideWhenUsed="1"/>
-    <w:lsdException w:name="Table Classic 4" w:semiHidden="1" w:unhideWhenUsed="1"/>
-    <w:lsdException w:name="Table Colorful 1" w:semiHidden="1" w:unhideWhenUsed="1"/>
-    <w:lsdException w:name="Table Colorful 2" w:semiHidden="1" w:unhideWhenUsed="1"/>
-    <w:lsdException w:name="Table Colorful 3" w:semiHidden="1" w:unhideWhenUsed="1"/>
-    <w:lsdException w:name="Table Columns 1" w:semiHidden="1" w:unhideWhenUsed="1"/>
-    <w:lsdException w:name="Table Columns 2" w:semiHidden="1" w:unhideWhenUsed="1"/>
-    <w:lsdException w:name="Table Columns 3" w:semiHidden="1" w:unhideWhenUsed="1"/>
-    <w:lsdException w:name="Table Columns 4" w:semiHidden="1" w:unhideWhenUsed="1"/>
-    <w:lsdException w:name="Table Columns 5" w:semiHidden="1" w:unhideWhenUsed="1"/>
-    <w:lsdException w:name="Table Grid 1" w:semiHidden="1" w:unhideWhenUsed="1"/>
-    <w:lsdException w:name="Table Grid 2" w:semiHidden="1" w:unhideWhenUsed="1"/>
-    <w:lsdException w:name="Table Grid 3" w:semiHidden="1" w:unhideWhenUsed="1"/>
-    <w:lsdException w:name="Table Grid 4" w:semiHidden="1" w:unhideWhenUsed="1"/>
-    <w:lsdException w:name="Table Grid 5" w:semiHidden="1" w:unhideWhenUsed="1"/>
-    <w:lsdException w:name="Table Grid 6" w:semiHidden="1" w:unhideWhenUsed="1"/>
-    <w:lsdException w:name="Table Grid 7" w:semiHidden="1" w:unhideWhenUsed="1"/>
-    <w:lsdException w:name="Table Grid 8" w:semiHidden="1" w:unhideWhenUsed="1"/>
-    <w:lsdException w:name="Table List 1" w:semiHidden="1" w:unhideWhenUsed="1"/>
-    <w:lsdException w:name="Table List 2" w:semiHidden="1" w:unhideWhenUsed="1"/>
-    <w:lsdException w:name="Table List 3" w:semiHidden="1" w:unhideWhenUsed="1"/>
-    <w:lsdException w:name="Table List 4" w:semiHidden="1" w:unhideWhenUsed="1"/>
-    <w:lsdException w:name="Table List 5" w:semiHidden="1" w:unhideWhenUsed="1"/>
-    <w:lsdException w:name="Table List 6" w:semiHidden="1" w:unhideWhenUsed="1"/>
-    <w:lsdException w:name="Table List 7" w:semiHidden="1" w:unhideWhenUsed="1"/>
-    <w:lsdException w:name="Table List 8" w:semiHidden="1" w:unhideWhenUsed="1"/>
-    <w:lsdException w:name="Table 3D effects 1" w:semiHidden="1" w:unhideWhenUsed="1"/>
-    <w:lsdException w:name="Table 3D effects 2" w:semiHidden="1" w:unhideWhenUsed="1"/>
-    <w:lsdException w:name="Table 3D effects 3" w:semiHidden="1" w:unhideWhenUsed="1"/>
-    <w:lsdException w:name="Table Contemporary" w:semiHidden="1" w:unhideWhenUsed="1"/>
-    <w:lsdException w:name="Table Elegant" w:semiHidden="1" w:unhideWhenUsed="1"/>
-    <w:lsdException w:name="Table Professional" w:semiHidden="1" w:unhideWhenUsed="1"/>
-    <w:lsdException w:name="Table Subtle 1" w:semiHidden="1" w:unhideWhenUsed="1"/>
-    <w:lsdException w:name="Table Subtle 2" w:semiHidden="1" w:unhideWhenUsed="1"/>
-    <w:lsdException w:name="Table Web 1" w:semiHidden="1" w:unhideWhenUsed="1"/>
-    <w:lsdException w:name="Table Web 2" w:semiHidden="1" w:unhideWhenUsed="1"/>
-    <w:lsdException w:name="Table Web 3" w:semiHidden="1" w:unhideWhenUsed="1"/>
-    <w:lsdException w:name="Balloon Text" w:semiHidden="1" w:unhideWhenUsed="1"/>
-    <w:lsdException w:name="Table Grid" w:semiHidden="1" w:uiPriority="59" w:unhideWhenUsed="1"/>
-    <w:lsdException w:name="Table Theme" w:semiHidden="1" w:unhideWhenUsed="1"/>
-    <w:lsdException w:name="Placeholder Text" w:semiHidden="1"/>
-    <w:lsdException w:name="No Spacing" w:uiPriority="1" w:qFormat="1"/>
-    <w:lsdException w:name="Light Shading" w:uiPriority="60"/>
-    <w:lsdException w:name="Light List" w:uiPriority="61"/>
-    <w:lsdException w:name="Light Grid" w:uiPriority="62"/>
-    <w:lsdException w:name="Medium Shading 1" w:uiPriority="63"/>
-    <w:lsdException w:name="Medium Shading 2" w:uiPriority="64"/>
-    <w:lsdException w:name="Medium List 1" w:uiPriority="65"/>
-    <w:lsdException w:name="Medium List 2" w:uiPriority="66"/>
-    <w:lsdException w:name="Medium Grid 1" w:uiPriority="67"/>
-    <w:lsdException w:name="Medium Grid 2" w:uiPriority="68"/>
-    <w:lsdException w:name="Medium Grid 3" w:uiPriority="69"/>
-    <w:lsdException w:name="Dark List" w:uiPriority="70"/>
-    <w:lsdException w:name="Colorful Shading" w:uiPriority="71"/>
-    <w:lsdException w:name="Colorful List" w:uiPriority="72"/>
-    <w:lsdException w:name="Colorful Grid" w:uiPriority="73"/>
-    <w:lsdException w:name="Light Shading Accent 1" w:uiPriority="60"/>
-    <w:lsdException w:name="Light List Accent 1" w:uiPriority="61"/>
-    <w:lsdException w:name="Light Grid Accent 1" w:uiPriority="62"/>
-    <w:lsdException w:name="Medium Shading 1 Accent 1" w:uiPriority="63"/>
-    <w:lsdException w:name="Medium Shading 2 Accent 1" w:uiPriority="64"/>
-    <w:lsdException w:name="Medium List 1 Accent 1" w:uiPriority="65"/>
-    <w:lsdException w:name="Revision" w:semiHidden="1"/>
-    <w:lsdException w:name="List Paragraph" w:uiPriority="34" w:qFormat="1"/>
-    <w:lsdException w:name="Quote" w:uiPriority="29" w:qFormat="1"/>
-    <w:lsdException w:name="Intense Quote" w:uiPriority="30" w:qFormat="1"/>
-    <w:lsdException w:name="Medium List 2 Accent 1" w:uiPriority="66"/>
-    <w:lsdException w:name="Medium Grid 1 Accent 1" w:uiPriority="67"/>
-    <w:lsdException w:name="Medium Grid 2 Accent 1" w:uiPriority="68"/>
-    <w:lsdException w:name="Medium Grid 3 Accent 1" w:uiPriority="69"/>
-    <w:lsdException w:name="Dark List Accent 1" w:uiPriority="70"/>
-    <w:lsdException w:name="Colorful Shading Accent 1" w:uiPriority="71"/>
-    <w:lsdException w:name="Colorful List Accent 1" w:uiPriority="72"/>
-    <w:lsdException w:name="Colorful Grid Accent 1" w:uiPriority="73"/>
-    <w:lsdException w:name="Light Shading Accent 2" w:uiPriority="60"/>
-    <w:lsdException w:name="Light List Accent 2" w:uiPriority="61"/>
-    <w:lsdException w:name="Light Grid Accent 2" w:uiPriority="62"/>
-    <w:lsdException w:name="Medium Shading 1 Accent 2" w:uiPriority="63"/>
-    <w:lsdException w:name="Medium Shading 2 Accent 2" w:uiPriority="64"/>
-    <w:lsdException w:name="Medium List 1 Accent 2" w:uiPriority="65"/>
-    <w:lsdException w:name="Medium List 2 Accent 2" w:uiPriority="66"/>
-    <w:lsdException w:name="Medium Grid 1 Accent 2" w:uiPriority="67"/>
-    <w:lsdException w:name="Medium Grid 2 Accent 2" w:uiPriority="68"/>
-    <w:lsdException w:name="Medium Grid 3 Accent 2" w:uiPriority="69"/>
-    <w:lsdException w:name="Dark List Accent 2" w:uiPriority="70"/>
-    <w:lsdException w:name="Colorful Shading Accent 2" w:uiPriority="71"/>
-    <w:lsdException w:name="Colorful List Accent 2" w:uiPriority="72"/>
-    <w:lsdException w:name="Colorful Grid Accent 2" w:uiPriority="73"/>
-    <w:lsdException w:name="Light Shading Accent 3" w:uiPriority="60"/>
-    <w:lsdException w:name="Light List Accent 3" w:uiPriority="61"/>
-    <w:lsdException w:name="Light Grid Accent 3" w:uiPriority="62"/>
-    <w:lsdException w:name="Medium Shading 1 Accent 3" w:uiPriority="63"/>
-    <w:lsdException w:name="Medium Shading 2 Accent 3" w:uiPriority="64"/>
-    <w:lsdException w:name="Medium List 1 Accent 3" w:uiPriority="65"/>
-    <w:lsdException w:name="Medium List 2 Accent 3" w:uiPriority="66"/>
-    <w:lsdException w:name="Medium Grid 1 Accent 3" w:uiPriority="67"/>
-    <w:lsdException w:name="Medium Grid 2 Accent 3" w:uiPriority="68"/>
-    <w:lsdException w:name="Medium Grid 3 Accent 3" w:uiPriority="69"/>
-    <w:lsdException w:name="Dark List Accent 3" w:uiPriority="70"/>
-    <w:lsdException w:name="Colorful Shading Accent 3" w:uiPriority="71"/>
-    <w:lsdException w:name="Colorful List Accent 3" w:uiPriority="72"/>
-    <w:lsdException w:name="Colorful Grid Accent 3" w:uiPriority="73"/>
-    <w:lsdException w:name="Light Shading Accent 4" w:uiPriority="60"/>
-    <w:lsdException w:name="Light List Accent 4" w:uiPriority="61"/>
-    <w:lsdException w:name="Light Grid Accent 4" w:uiPriority="62"/>
-    <w:lsdException w:name="Medium Shading 1 Accent 4" w:uiPriority="63"/>
-    <w:lsdException w:name="Medium Shading 2 Accent 4" w:uiPriority="64"/>
-    <w:lsdException w:name="Medium List 1 Accent 4" w:uiPriority="65"/>
-    <w:lsdException w:name="Medium List 2 Accent 4" w:uiPriority="66"/>
-    <w:lsdException w:name="Medium Grid 1 Accent 4" w:uiPriority="67"/>
-    <w:lsdException w:name="Medium Grid 2 Accent 4" w:uiPriority="68"/>
-    <w:lsdException w:name="Medium Grid 3 Accent 4" w:uiPriority="69"/>
-    <w:lsdException w:name="Dark List Accent 4" w:uiPriority="70"/>
-    <w:lsdException w:name="Colorful Shading Accent 4" w:uiPriority="71"/>
-    <w:lsdException w:name="Colorful List Accent 4" w:uiPriority="72"/>
-    <w:lsdException w:name="Colorful Grid Accent 4" w:uiPriority="73"/>
-    <w:lsdException w:name="Light Shading Accent 5" w:uiPriority="60"/>
-    <w:lsdException w:name="Light List Accent 5" w:uiPriority="61"/>
-    <w:lsdException w:name="Light Grid Accent 5" w:uiPriority="62"/>
-    <w:lsdException w:name="Medium Shading 1 Accent 5" w:uiPriority="63"/>
-    <w:lsdException w:name="Medium Shading 2 Accent 5" w:uiPriority="64"/>
-    <w:lsdException w:name="Medium List 1 Accent 5" w:uiPriority="65"/>
-    <w:lsdException w:name="Medium List 2 Accent 5" w:uiPriority="66"/>
-    <w:lsdException w:name="Medium Grid 1 Accent 5" w:uiPriority="67"/>
-    <w:lsdException w:name="Medium Grid 2 Accent 5" w:uiPriority="68"/>
-    <w:lsdException w:name="Medium Grid 3 Accent 5" w:uiPriority="69"/>
-    <w:lsdException w:name="Dark List Accent 5" w:uiPriority="70"/>
-    <w:lsdException w:name="Colorful Shading Accent 5" w:uiPriority="71"/>
-    <w:lsdException w:name="Colorful List Accent 5" w:uiPriority="72"/>
-    <w:lsdException w:name="Colorful Grid Accent 5" w:uiPriority="73"/>
-    <w:lsdException w:name="Light Shading Accent 6" w:uiPriority="60"/>
-    <w:lsdException w:name="Light List Accent 6" w:uiPriority="61"/>
-    <w:lsdException w:name="Light Grid Accent 6" w:uiPriority="62"/>
-    <w:lsdException w:name="Medium Shading 1 Accent 6" w:uiPriority="63"/>
-    <w:lsdException w:name="Medium Shading 2 Accent 6" w:uiPriority="64"/>
-    <w:lsdException w:name="Medium List 1 Accent 6" w:uiPriority="65"/>
-    <w:lsdException w:name="Medium List 2 Accent 6" w:uiPriority="66"/>
-    <w:lsdException w:name="Medium Grid 1 Accent 6" w:uiPriority="67"/>
-    <w:lsdException w:name="Medium Grid 2 Accent 6" w:uiPriority="68"/>
-    <w:lsdException w:name="Medium Grid 3 Accent 6" w:uiPriority="69"/>
-    <w:lsdException w:name="Dark List Accent 6" w:uiPriority="70"/>
-    <w:lsdException w:name="Colorful Shading Accent 6" w:uiPriority="71"/>
-    <w:lsdException w:name="Colorful List Accent 6" w:uiPriority="72"/>
-    <w:lsdException w:name="Colorful Grid Accent 6" w:uiPriority="73"/>
-    <w:lsdException w:name="Subtle Emphasis" w:uiPriority="19" w:qFormat="1"/>
-    <w:lsdException w:name="Intense Emphasis" w:uiPriority="21" w:qFormat="1"/>
-    <w:lsdException w:name="Subtle Reference" w:uiPriority="31" w:qFormat="1"/>
-    <w:lsdException w:name="Intense Reference" w:uiPriority="32" w:qFormat="1"/>
-    <w:lsdException w:name="Book Title" w:uiPriority="33" w:qFormat="1"/>
-    <w:lsdException w:name="Bibliography" w:semiHidden="1" w:uiPriority="37" w:unhideWhenUsed="1"/>
-    <w:lsdException w:name="TOC Heading" w:semiHidden="1" w:uiPriority="39" w:unhideWhenUsed="1" w:qFormat="1"/>
-    <w:lsdException w:name="Plain Table 1" w:uiPriority="41"/>
-    <w:lsdException w:name="Plain Table 2" w:uiPriority="42"/>
-    <w:lsdException w:name="Plain Table 3" w:uiPriority="43"/>
-    <w:lsdException w:name="Plain Table 4" w:uiPriority="44"/>
-    <w:lsdException w:name="Plain Table 5" w:uiPriority="45"/>
-    <w:lsdException w:name="Grid Table Light" w:uiPriority="40"/>
-    <w:lsdException w:name="Grid Table 1 Light" w:uiPriority="46"/>
-    <w:lsdException w:name="Grid Table 2" w:uiPriority="47"/>
-    <w:lsdException w:name="Grid Table 3" w:uiPriority="48"/>
-    <w:lsdException w:name="Grid Table 4" w:uiPriority="49"/>
-    <w:lsdException w:name="Grid Table 5 Dark" w:uiPriority="50"/>
-    <w:lsdException w:name="Grid Table 6 Colorful" w:uiPriority="51"/>
-    <w:lsdException w:name="Grid Table 7 Colorful" w:uiPriority="52"/>
-    <w:lsdException w:name="Grid Table 1 Light Accent 1" w:uiPriority="46"/>
-    <w:lsdException w:name="Grid Table 2 Accent 1" w:uiPriority="47"/>
-    <w:lsdException w:name="Grid Table 3 Accent 1" w:uiPriority="48"/>
-    <w:lsdException w:name="Grid Table 4 Accent 1" w:uiPriority="49"/>
-    <w:lsdException w:name="Grid Table 5 Dark Accent 1" w:uiPriority="50"/>
-    <w:lsdException w:name="Grid Table 6 Colorful Accent 1" w:uiPriority="51"/>
-    <w:lsdException w:name="Grid Table 7 Colorful Accent 1" w:uiPriority="52"/>
-    <w:lsdException w:name="Grid Table 1 Light Accent 2" w:uiPriority="46"/>
-    <w:lsdException w:name="Grid Table 2 Accent 2" w:uiPriority="47"/>
-    <w:lsdException w:name="Grid Table 3 Accent 2" w:uiPriority="48"/>
-    <w:lsdException w:name="Grid Table 4 Accent 2" w:uiPriority="49"/>
-    <w:lsdException w:name="Grid Table 5 Dark Accent 2" w:uiPriority="50"/>
-    <w:lsdException w:name="Grid Table 6 Colorful Accent 2" w:uiPriority="51"/>
-    <w:lsdException w:name="Grid Table 7 Colorful Accent 2" w:uiPriority="52"/>
-    <w:lsdException w:name="Grid Table 1 Light Accent 3" w:uiPriority="46"/>
-    <w:lsdException w:name="Grid Table 2 Accent 3" w:uiPriority="47"/>
-    <w:lsdException w:name="Grid Table 3 Accent 3" w:uiPriority="48"/>
-    <w:lsdException w:name="Grid Table 4 Accent 3" w:uiPriority="49"/>
-    <w:lsdException w:name="Grid Table 5 Dark Accent 3" w:uiPriority="50"/>
-    <w:lsdException w:name="Grid Table 6 Colorful Accent 3" w:uiPriority="51"/>
-    <w:lsdException w:name="Grid Table 7 Colorful Accent 3" w:uiPriority="52"/>
-    <w:lsdException w:name="Grid Table 1 Light Accent 4" w:uiPriority="46"/>
-    <w:lsdException w:name="Grid Table 2 Accent 4" w:uiPriority="47"/>
-    <w:lsdException w:name="Grid Table 3 Accent 4" w:uiPriority="48"/>
-    <w:lsdException w:name="Grid Table 4 Accent 4" w:uiPriority="49"/>
-    <w:lsdException w:name="Grid Table 5 Dark Accent 4" w:uiPriority="50"/>
-    <w:lsdException w:name="Grid Table 6 Colorful Accent 4" w:uiPriority="51"/>
-    <w:lsdException w:name="Grid Table 7 Colorful Accent 4" w:uiPriority="52"/>
-    <w:lsdException w:name="Grid Table 1 Light Accent 5" w:uiPriority="46"/>
-    <w:lsdException w:name="Grid Table 2 Accent 5" w:uiPriority="47"/>
-    <w:lsdException w:name="Grid Table 3 Accent 5" w:uiPriority="48"/>
-    <w:lsdException w:name="Grid Table 4 Accent 5" w:uiPriority="49"/>
-    <w:lsdException w:name="Grid Table 5 Dark Accent 5" w:uiPriority="50"/>
-    <w:lsdException w:name="Grid Table 6 Colorful Accent 5" w:uiPriority="51"/>
-    <w:lsdException w:name="Grid Table 7 Colorful Accent 5" w:uiPriority="52"/>
-    <w:lsdException w:name="Grid Table 1 Light Accent 6" w:uiPriority="46"/>
-    <w:lsdException w:name="Grid Table 2 Accent 6" w:uiPriority="47"/>
-    <w:lsdException w:name="Grid Table 3 Accent 6" w:uiPriority="48"/>
-    <w:lsdException w:name="Grid Table 4 Accent 6" w:uiPriority="49"/>
-    <w:lsdException w:name="Grid Table 5 Dark Accent 6" w:uiPriority="50"/>
-    <w:lsdException w:name="Grid Table 6 Colorful Accent 6" w:uiPriority="51"/>
-    <w:lsdException w:name="Grid Table 7 Colorful Accent 6" w:uiPriority="52"/>
-    <w:lsdException w:name="List Table 1 Light" w:uiPriority="46"/>
-    <w:lsdException w:name="List Table 2" w:uiPriority="47"/>
-    <w:lsdException w:name="List Table 3" w:uiPriority="48"/>
-    <w:lsdException w:name="List Table 4" w:uiPriority="49"/>
-    <w:lsdException w:name="List Table 5 Dark" w:uiPriority="50"/>
-    <w:lsdException w:name="List Table 6 Colorful" w:uiPriority="51"/>
-    <w:lsdException w:name="List Table 7 Colorful" w:uiPriority="52"/>
-    <w:lsdException w:name="List Table 1 Light Accent 1" w:uiPriority="46"/>
-    <w:lsdException w:name="List Table 2 Accent 1" w:uiPriority="47"/>
-    <w:lsdException w:name="List Table 3 Accent 1" w:uiPriority="48"/>
-    <w:lsdException w:name="List Table 4 Accent 1" w:uiPriority="49"/>
-    <w:lsdException w:name="List Table 5 Dark Accent 1" w:uiPriority="50"/>
-    <w:lsdException w:name="List Table 6 Colorful Accent 1" w:uiPriority="51"/>
-    <w:lsdException w:name="List Table 7 Colorful Accent 1" w:uiPriority="52"/>
-    <w:lsdException w:name="List Table 1 Light Accent 2" w:uiPriority="46"/>
-    <w:lsdException w:name="List Table 2 Accent 2" w:uiPriority="47"/>
-    <w:lsdException w:name="List Table 3 Accent 2" w:uiPriority="48"/>
-    <w:lsdException w:name="List Table 4 Accent 2" w:uiPriority="49"/>
-    <w:lsdException w:name="List Table 5 Dark Accent 2" w:uiPriority="50"/>
-    <w:lsdException w:name="List Table 6 Colorful Accent 2" w:uiPriority="51"/>
-    <w:lsdException w:name="List Table 7 Colorful Accent 2" w:uiPriority="52"/>
-    <w:lsdException w:name="List Table 1 Light Accent 3" w:uiPriority="46"/>
-    <w:lsdException w:name="List Table 2 Accent 3" w:uiPriority="47"/>
-    <w:lsdException w:name="List Table 3 Accent 3" w:uiPriority="48"/>
-    <w:lsdException w:name="List Table 4 Accent 3" w:uiPriority="49"/>
-    <w:lsdException w:name="List Table 5 Dark Accent 3" w:uiPriority="50"/>
-    <w:lsdException w:name="List Table 6 Colorful Accent 3" w:uiPriority="51"/>
-    <w:lsdException w:name="List Table 7 Colorful Accent 3" w:uiPriority="52"/>
-    <w:lsdException w:name="List Table 1 Light Accent 4" w:uiPriority="46"/>
-    <w:lsdException w:name="List Table 2 Accent 4" w:uiPriority="47"/>
-    <w:lsdException w:name="List Table 3 Accent 4" w:uiPriority="48"/>
-    <w:lsdException w:name="List Table 4 Accent 4" w:uiPriority="49"/>
-    <w:lsdException w:name="List Table 5 Dark Accent 4" w:uiPriority="50"/>
-    <w:lsdException w:name="List Table 6 Colorful Accent 4" w:uiPriority="51"/>
-    <w:lsdException w:name="List Table 7 Colorful Accent 4" w:uiPriority="52"/>
-    <w:lsdException w:name="List Table 1 Light Accent 5" w:uiPriority="46"/>
-    <w:lsdException w:name="List Table 2 Accent 5" w:uiPriority="47"/>
-    <w:lsdException w:name="List Table 3 Accent 5" w:uiPriority="48"/>
-    <w:lsdException w:name="List Table 4 Accent 5" w:uiPriority="49"/>
-    <w:lsdException w:name="List Table 5 Dark Accent 5" w:uiPriority="50"/>
-    <w:lsdException w:name="List Table 6 Colorful Accent 5" w:uiPriority="51"/>
-    <w:lsdException w:name="List Table 7 Colorful Accent 5" w:uiPriority="52"/>
-    <w:lsdException w:name="List Table 1 Light Accent 6" w:uiPriority="46"/>
-    <w:lsdException w:name="List Table 2 Accent 6" w:uiPriority="47"/>
-    <w:lsdException w:name="List Table 3 Accent 6" w:uiPriority="48"/>
-    <w:lsdException w:name="List Table 4 Accent 6" w:uiPriority="49"/>
-    <w:lsdException w:name="List Table 5 Dark Accent 6" w:uiPriority="50"/>
-    <w:lsdException w:name="List Table 6 Colorful Accent 6" w:uiPriority="51"/>
-    <w:lsdException w:name="List Table 7 Colorful Accent 6" w:uiPriority="52"/>
-    <w:lsdException w:name="Mention" w:semiHidden="1" w:unhideWhenUsed="1"/>
-    <w:lsdException w:name="Smart Hyperlink" w:semiHidden="1" w:unhideWhenUsed="1"/>
-    <w:lsdException w:name="Hashtag" w:semiHidden="1" w:unhideWhenUsed="1"/>
-    <w:lsdException w:name="Unresolved Mention" w:semiHidden="1" w:unhideWhenUsed="1"/>
+  <w:latentStyles w:defLockedState="0" w:defUIPriority="99" w:defSemiHidden="1" w:defUnhideWhenUsed="1" w:defQFormat="0" w:count="267">
+    <w:lsdException w:name="Normal" w:semiHidden="0" w:uiPriority="0" w:unhideWhenUsed="0" w:qFormat="1"/>
+    <w:lsdException w:name="heading 1" w:semiHidden="0" w:uiPriority="9" w:unhideWhenUsed="0" w:qFormat="1"/>
+    <w:lsdException w:name="heading 2" w:uiPriority="9" w:qFormat="1"/>
+    <w:lsdException w:name="heading 3" w:uiPriority="9" w:qFormat="1"/>
+    <w:lsdException w:name="heading 4" w:uiPriority="9" w:qFormat="1"/>
+    <w:lsdException w:name="heading 5" w:uiPriority="9" w:qFormat="1"/>
+    <w:lsdException w:name="heading 6" w:uiPriority="9" w:qFormat="1"/>
+    <w:lsdException w:name="heading 7" w:uiPriority="9" w:qFormat="1"/>
+    <w:lsdException w:name="heading 8" w:uiPriority="9" w:qFormat="1"/>
+    <w:lsdException w:name="heading 9" w:uiPriority="9" w:qFormat="1"/>
+    <w:lsdException w:name="toc 1" w:uiPriority="39"/>
+    <w:lsdException w:name="toc 2" w:uiPriority="39"/>
+    <w:lsdException w:name="toc 3" w:uiPriority="39"/>
+    <w:lsdException w:name="toc 4" w:uiPriority="39"/>
+    <w:lsdException w:name="toc 5" w:uiPriority="39"/>
+    <w:lsdException w:name="toc 6" w:uiPriority="39"/>
+    <w:lsdException w:name="toc 7" w:uiPriority="39"/>
+    <w:lsdException w:name="toc 8" w:uiPriority="39"/>
+    <w:lsdException w:name="toc 9" w:uiPriority="39"/>
+    <w:lsdException w:name="caption" w:uiPriority="35" w:qFormat="1"/>
+    <w:lsdException w:name="Title" w:semiHidden="0" w:uiPriority="10" w:unhideWhenUsed="0" w:qFormat="1"/>
+    <w:lsdException w:name="Default Paragraph Font" w:uiPriority="1"/>
+    <w:lsdException w:name="Subtitle" w:semiHidden="0" w:uiPriority="11" w:unhideWhenUsed="0" w:qFormat="1"/>
+    <w:lsdException w:name="Strong" w:semiHidden="0" w:uiPriority="22" w:unhideWhenUsed="0" w:qFormat="1"/>
+    <w:lsdException w:name="Emphasis" w:semiHidden="0" w:uiPriority="20" w:unhideWhenUsed="0" w:qFormat="1"/>
+    <w:lsdException w:name="Table Grid" w:uiPriority="59"/>
+    <w:lsdException w:name="Placeholder Text" w:unhideWhenUsed="0"/>
+    <w:lsdException w:name="No Spacing" w:semiHidden="0" w:uiPriority="1" w:unhideWhenUsed="0" w:qFormat="1"/>
+    <w:lsdException w:name="Light Shading" w:semiHidden="0" w:uiPriority="60" w:unhideWhenUsed="0"/>
+    <w:lsdException w:name="Light List" w:semiHidden="0" w:uiPriority="61" w:unhideWhenUsed="0"/>
+    <w:lsdException w:name="Light Grid" w:semiHidden="0" w:uiPriority="62" w:unhideWhenUsed="0"/>
+    <w:lsdException w:name="Medium Shading 1" w:semiHidden="0" w:uiPriority="63" w:unhideWhenUsed="0"/>
+    <w:lsdException w:name="Medium Shading 2" w:semiHidden="0" w:uiPriority="64" w:unhideWhenUsed="0"/>
+    <w:lsdException w:name="Medium List 1" w:semiHidden="0" w:uiPriority="65" w:unhideWhenUsed="0"/>
+    <w:lsdException w:name="Medium List 2" w:semiHidden="0" w:uiPriority="66" w:unhideWhenUsed="0"/>
+    <w:lsdException w:name="Medium Grid 1" w:semiHidden="0" w:uiPriority="67" w:unhideWhenUsed="0"/>
+    <w:lsdException w:name="Medium Grid 2" w:semiHidden="0" w:uiPriority="68" w:unhideWhenUsed="0"/>
+    <w:lsdException w:name="Medium Grid 3" w:semiHidden="0" w:uiPriority="69" w:unhideWhenUsed="0"/>
+    <w:lsdException w:name="Dark List" w:semiHidden="0" w:uiPriority="70" w:unhideWhenUsed="0"/>
+    <w:lsdException w:name="Colorful Shading" w:semiHidden="0" w:uiPriority="71" w:unhideWhenUsed="0"/>
+    <w:lsdException w:name="Colorful List" w:semiHidden="0" w:uiPriority="72" w:unhideWhenUsed="0"/>
+    <w:lsdException w:name="Colorful Grid" w:semiHidden="0" w:uiPriority="73" w:unhideWhenUsed="0"/>
+    <w:lsdException w:name="Light Shading Accent 1" w:semiHidden="0" w:uiPriority="60" w:unhideWhenUsed="0"/>
+    <w:lsdException w:name="Light List Accent 1" w:semiHidden="0" w:uiPriority="61" w:unhideWhenUsed="0"/>
+    <w:lsdException w:name="Light Grid Accent 1" w:semiHidden="0" w:uiPriority="62" w:unhideWhenUsed="0"/>
+    <w:lsdException w:name="Medium Shading 1 Accent 1" w:semiHidden="0" w:uiPriority="63" w:unhideWhenUsed="0"/>
+    <w:lsdException w:name="Medium Shading 2 Accent 1" w:semiHidden="0" w:uiPriority="64" w:unhideWhenUsed="0"/>
+    <w:lsdException w:name="Medium List 1 Accent 1" w:semiHidden="0" w:uiPriority="65" w:unhideWhenUsed="0"/>
+    <w:lsdException w:name="Revision" w:unhideWhenUsed="0"/>
+    <w:lsdException w:name="List Paragraph" w:semiHidden="0" w:uiPriority="34" w:unhideWhenUsed="0" w:qFormat="1"/>
+    <w:lsdException w:name="Quote" w:semiHidden="0" w:uiPriority="29" w:unhideWhenUsed="0" w:qFormat="1"/>
+    <w:lsdException w:name="Intense Quote" w:semiHidden="0" w:uiPriority="30" w:unhideWhenUsed="0" w:qFormat="1"/>
+    <w:lsdException w:name="Medium List 2 Accent 1" w:semiHidden="0" w:uiPriority="66" w:unhideWhenUsed="0"/>
+    <w:lsdException w:name="Medium Grid 1 Accent 1" w:semiHidden="0" w:uiPriority="67" w:unhideWhenUsed="0"/>
+    <w:lsdException w:name="Medium Grid 2 Accent 1" w:semiHidden="0" w:uiPriority="68" w:unhideWhenUsed="0"/>
+    <w:lsdException w:name="Medium Grid 3 Accent 1" w:semiHidden="0" w:uiPriority="69" w:unhideWhenUsed="0"/>
+    <w:lsdException w:name="Dark List Accent 1" w:semiHidden="0" w:uiPriority="70" w:unhideWhenUsed="0"/>
+    <w:lsdException w:name="Colorful Shading Accent 1" w:semiHidden="0" w:uiPriority="71" w:unhideWhenUsed="0"/>
+    <w:lsdException w:name="Colorful List Accent 1" w:semiHidden="0" w:uiPriority="72" w:unhideWhenUsed="0"/>
+    <w:lsdException w:name="Colorful Grid Accent 1" w:semiHidden="0" w:uiPriority="73" w:unhideWhenUsed="0"/>
+    <w:lsdException w:name="Light Shading Accent 2" w:semiHidden="0" w:uiPriority="60" w:unhideWhenUsed="0"/>
+    <w:lsdException w:name="Light List Accent 2" w:semiHidden="0" w:uiPriority="61" w:unhideWhenUsed="0"/>
+    <w:lsdException w:name="Light Grid Accent 2" w:semiHidden="0" w:uiPriority="62" w:unhideWhenUsed="0"/>
+    <w:lsdException w:name="Medium Shading 1 Accent 2" w:semiHidden="0" w:uiPriority="63" w:unhideWhenUsed="0"/>
+    <w:lsdException w:name="Medium Shading 2 Accent 2" w:semiHidden="0" w:uiPriority="64" w:unhideWhenUsed="0"/>
+    <w:lsdException w:name="Medium List 1 Accent 2" w:semiHidden="0" w:uiPriority="65" w:unhideWhenUsed="0"/>
+    <w:lsdException w:name="Medium List 2 Accent 2" w:semiHidden="0" w:uiPriority="66" w:unhideWhenUsed="0"/>
+    <w:lsdException w:name="Medium Grid 1 Accent 2" w:semiHidden="0" w:uiPriority="67" w:unhideWhenUsed="0"/>
+    <w:lsdException w:name="Medium Grid 2 Accent 2" w:semiHidden="0" w:uiPriority="68" w:unhideWhenUsed="0"/>
+    <w:lsdException w:name="Medium Grid 3 Accent 2" w:semiHidden="0" w:uiPriority="69" w:unhideWhenUsed="0"/>
+    <w:lsdException w:name="Dark List Accent 2" w:semiHidden="0" w:uiPriority="70" w:unhideWhenUsed="0"/>
+    <w:lsdException w:name="Colorful Shading Accent 2" w:semiHidden="0" w:uiPriority="71" w:unhideWhenUsed="0"/>
+    <w:lsdException w:name="Colorful List Accent 2" w:semiHidden="0" w:uiPriority="72" w:unhideWhenUsed="0"/>
+    <w:lsdException w:name="Colorful Grid Accent 2" w:semiHidden="0" w:uiPriority="73" w:unhideWhenUsed="0"/>
+    <w:lsdException w:name="Light Shading Accent 3" w:semiHidden="0" w:uiPriority="60" w:unhideWhenUsed="0"/>
+    <w:lsdException w:name="Light List Accent 3" w:semiHidden="0" w:uiPriority="61" w:unhideWhenUsed="0"/>
+    <w:lsdException w:name="Light Grid Accent 3" w:semiHidden="0" w:uiPriority="62" w:unhideWhenUsed="0"/>
+    <w:lsdException w:name="Medium Shading 1 Accent 3" w:semiHidden="0" w:uiPriority="63" w:unhideWhenUsed="0"/>
+    <w:lsdException w:name="Medium Shading 2 Accent 3" w:semiHidden="0" w:uiPriority="64" w:unhideWhenUsed="0"/>
+    <w:lsdException w:name="Medium List 1 Accent 3" w:semiHidden="0" w:uiPriority="65" w:unhideWhenUsed="0"/>
+    <w:lsdException w:name="Medium List 2 Accent 3" w:semiHidden="0" w:uiPriority="66" w:unhideWhenUsed="0"/>
+    <w:lsdException w:name="Medium Grid 1 Accent 3" w:semiHidden="0" w:uiPriority="67" w:unhideWhenUsed="0"/>
+    <w:lsdException w:name="Medium Grid 2 Accent 3" w:semiHidden="0" w:uiPriority="68" w:unhideWhenUsed="0"/>
+    <w:lsdException w:name="Medium Grid 3 Accent 3" w:semiHidden="0" w:uiPriority="69" w:unhideWhenUsed="0"/>
+    <w:lsdException w:name="Dark List Accent 3" w:semiHidden="0" w:uiPriority="70" w:unhideWhenUsed="0"/>
+    <w:lsdException w:name="Colorful Shading Accent 3" w:semiHidden="0" w:uiPriority="71" w:unhideWhenUsed="0"/>
+    <w:lsdException w:name="Colorful List Accent 3" w:semiHidden="0" w:uiPriority="72" w:unhideWhenUsed="0"/>
+    <w:lsdException w:name="Colorful Grid Accent 3" w:semiHidden="0" w:uiPriority="73" w:unhideWhenUsed="0"/>
+    <w:lsdException w:name="Light Shading Accent 4" w:semiHidden="0" w:uiPriority="60" w:unhideWhenUsed="0"/>
+    <w:lsdException w:name="Light List Accent 4" w:semiHidden="0" w:uiPriority="61" w:unhideWhenUsed="0"/>
+    <w:lsdException w:name="Light Grid Accent 4" w:semiHidden="0" w:uiPriority="62" w:unhideWhenUsed="0"/>
+    <w:lsdException w:name="Medium Shading 1 Accent 4" w:semiHidden="0" w:uiPriority="63" w:unhideWhenUsed="0"/>
+    <w:lsdException w:name="Medium Shading 2 Accent 4" w:semiHidden="0" w:uiPriority="64" w:unhideWhenUsed="0"/>
+    <w:lsdException w:name="Medium List 1 Accent 4" w:semiHidden="0" w:uiPriority="65" w:unhideWhenUsed="0"/>
+    <w:lsdException w:name="Medium List 2 Accent 4" w:semiHidden="0" w:uiPriority="66" w:unhideWhenUsed="0"/>
+    <w:lsdException w:name="Medium Grid 1 Accent 4" w:semiHidden="0" w:uiPriority="67" w:unhideWhenUsed="0"/>
+    <w:lsdException w:name="Medium Grid 2 Accent 4" w:semiHidden="0" w:uiPriority="68" w:unhideWhenUsed="0"/>
+    <w:lsdException w:name="Medium Grid 3 Accent 4" w:semiHidden="0" w:uiPriority="69" w:unhideWhenUsed="0"/>
+    <w:lsdException w:name="Dark List Accent 4" w:semiHidden="0" w:uiPriority="70" w:unhideWhenUsed="0"/>
+    <w:lsdException w:name="Colorful Shading Accent 4" w:semiHidden="0" w:uiPriority="71" w:unhideWhenUsed="0"/>
+    <w:lsdException w:name="Colorful List Accent 4" w:semiHidden="0" w:uiPriority="72" w:unhideWhenUsed="0"/>
+    <w:lsdException w:name="Colorful Grid Accent 4" w:semiHidden="0" w:uiPriority="73" w:unhideWhenUsed="0"/>
+    <w:lsdException w:name="Light Shading Accent 5" w:semiHidden="0" w:uiPriority="60" w:unhideWhenUsed="0"/>
+    <w:lsdException w:name="Light List Accent 5" w:semiHidden="0" w:uiPriority="61" w:unhideWhenUsed="0"/>
+    <w:lsdException w:name="Light Grid Accent 5" w:semiHidden="0" w:uiPriority="62" w:unhideWhenUsed="0"/>
+    <w:lsdException w:name="Medium Shading 1 Accent 5" w:semiHidden="0" w:uiPriority="63" w:unhideWhenUsed="0"/>
+    <w:lsdException w:name="Medium Shading 2 Accent 5" w:semiHidden="0" w:uiPriority="64" w:unhideWhenUsed="0"/>
+    <w:lsdException w:name="Medium List 1 Accent 5" w:semiHidden="0" w:uiPriority="65" w:unhideWhenUsed="0"/>
+    <w:lsdException w:name="Medium List 2 Accent 5" w:semiHidden="0" w:uiPriority="66" w:unhideWhenUsed="0"/>
+    <w:lsdException w:name="Medium Grid 1 Accent 5" w:semiHidden="0" w:uiPriority="67" w:unhideWhenUsed="0"/>
+    <w:lsdException w:name="Medium Grid 2 Accent 5" w:semiHidden="0" w:uiPriority="68" w:unhideWhenUsed="0"/>
+    <w:lsdException w:name="Medium Grid 3 Accent 5" w:semiHidden="0" w:uiPriority="69" w:unhideWhenUsed="0"/>
+    <w:lsdException w:name="Dark List Accent 5" w:semiHidden="0" w:uiPriority="70" w:unhideWhenUsed="0"/>
+    <w:lsdException w:name="Colorful Shading Accent 5" w:semiHidden="0" w:uiPriority="71" w:unhideWhenUsed="0"/>
+    <w:lsdException w:name="Colorful List Accent 5" w:semiHidden="0" w:uiPriority="72" w:unhideWhenUsed="0"/>
+    <w:lsdException w:name="Colorful Grid Accent 5" w:semiHidden="0" w:uiPriority="73" w:unhideWhenUsed="0"/>
+    <w:lsdException w:name="Light Shading Accent 6" w:semiHidden="0" w:uiPriority="60" w:unhideWhenUsed="0"/>
+    <w:lsdException w:name="Light List Accent 6" w:semiHidden="0" w:uiPriority="61" w:unhideWhenUsed="0"/>
+    <w:lsdException w:name="Light Grid Accent 6" w:semiHidden="0" w:uiPriority="62" w:unhideWhenUsed="0"/>
+    <w:lsdException w:name="Medium Shading 1 Accent 6" w:semiHidden="0" w:uiPriority="63" w:unhideWhenUsed="0"/>
+    <w:lsdException w:name="Medium Shading 2 Accent 6" w:semiHidden="0" w:uiPriority="64" w:unhideWhenUsed="0"/>
+    <w:lsdException w:name="Medium List 1 Accent 6" w:semiHidden="0" w:uiPriority="65" w:unhideWhenUsed="0"/>
+    <w:lsdException w:name="Medium List 2 Accent 6" w:semiHidden="0" w:uiPriority="66" w:unhideWhenUsed="0"/>
+    <w:lsdException w:name="Medium Grid 1 Accent 6" w:semiHidden="0" w:uiPriority="67" w:unhideWhenUsed="0"/>
+    <w:lsdException w:name="Medium Grid 2 Accent 6" w:semiHidden="0" w:uiPriority="68" w:unhideWhenUsed="0"/>
+    <w:lsdException w:name="Medium Grid 3 Accent 6" w:semiHidden="0" w:uiPriority="69" w:unhideWhenUsed="0"/>
+    <w:lsdException w:name="Dark List Accent 6" w:semiHidden="0" w:uiPriority="70" w:unhideWhenUsed="0"/>
+    <w:lsdException w:name="Colorful Shading Accent 6" w:semiHidden="0" w:uiPriority="71" w:unhideWhenUsed="0"/>
+    <w:lsdException w:name="Colorful List Accent 6" w:semiHidden="0" w:uiPriority="72" w:unhideWhenUsed="0"/>
+    <w:lsdException w:name="Colorful Grid Accent 6" w:semiHidden="0" w:uiPriority="73" w:unhideWhenUsed="0"/>
+    <w:lsdException w:name="Subtle Emphasis" w:semiHidden="0" w:uiPriority="19" w:unhideWhenUsed="0" w:qFormat="1"/>
+    <w:lsdException w:name="Intense Emphasis" w:semiHidden="0" w:uiPriority="21" w:unhideWhenUsed="0" w:qFormat="1"/>
+    <w:lsdException w:name="Subtle Reference" w:semiHidden="0" w:uiPriority="31" w:unhideWhenUsed="0" w:qFormat="1"/>
+    <w:lsdException w:name="Intense Reference" w:semiHidden="0" w:uiPriority="32" w:unhideWhenUsed="0" w:qFormat="1"/>
+    <w:lsdException w:name="Book Title" w:semiHidden="0" w:uiPriority="33" w:unhideWhenUsed="0" w:qFormat="1"/>
+    <w:lsdException w:name="Bibliography" w:uiPriority="37"/>
+    <w:lsdException w:name="TOC Heading" w:uiPriority="39" w:qFormat="1"/>
+  </w:latentStyles>
+  <w:style w:type="paragraph" w:default="1" w:styleId="a">
+    <w:name w:val="Normal"/>
+    <w:qFormat/>
+    <w:rsid w:val="00D219C5"/>
+  </w:style>
+  <w:style w:type="character" w:default="1" w:styleId="a0">
+    <w:name w:val="Default Paragraph Font"/>
+    <w:uiPriority w:val="1"/>
+    <w:semiHidden/>
+    <w:unhideWhenUsed/>
+  </w:style>
+  <w:style w:type="table" w:default="1" w:styleId="a1">
+    <w:name w:val="Normal Table"/>
+    <w:uiPriority w:val="99"/>
+    <w:semiHidden/>
+    <w:unhideWhenUsed/>
+    <w:tblPr>
+      <w:tblInd w:w="0" w:type="dxa"/>
+      <w:tblCellMar>
+        <w:top w:w="0" w:type="dxa"/>
+        <w:left w:w="108" w:type="dxa"/>
+        <w:bottom w:w="0" w:type="dxa"/>
+        <w:right w:w="108" w:type="dxa"/>
+      </w:tblCellMar>
+    </w:tblPr>
+  </w:style>
+  <w:style w:type="numbering" w:default="1" w:styleId="a2">
+    <w:name w:val="No List"/>
+    <w:uiPriority w:val="99"/>
+    <w:semiHidden/>
+    <w:unhideWhenUsed/>
+  </w:style>
+  <w:style w:type="paragraph" w:styleId="a3">
+    <w:name w:val="List Paragraph"/>
+    <w:basedOn w:val="a"/>
+    <w:uiPriority w:val="34"/>
+    <w:qFormat/>
+    <w:rsid w:val="00D219C5"/>
+    <w:pPr>
+      <w:ind w:left="720"/>
+      <w:contextualSpacing/>
+    </w:pPr>
+  </w:style>
+  <w:style w:type="paragraph" w:styleId="a4">
+    <w:name w:val="Normal (Web)"/>
+    <w:basedOn w:val="a"/>
+    <w:uiPriority w:val="99"/>
+    <w:semiHidden/>
+    <w:unhideWhenUsed/>
+    <w:rsid w:val="00D219C5"/>
+    <w:pPr>
+      <w:spacing w:before="100" w:beforeAutospacing="1" w:after="100" w:afterAutospacing="1" w:line="240" w:lineRule="auto"/>
+    </w:pPr>
+    <w:rPr>
+      <w:rFonts w:ascii="Times New Roman" w:eastAsia="Times New Roman" w:hAnsi="Times New Roman" w:cs="Times New Roman"/>
+      <w:sz w:val="24"/>
+      <w:szCs w:val="24"/>
+      <w:lang w:eastAsia="ru-RU"/>
+    </w:rPr>
+  </w:style>
+  <w:style w:type="character" w:styleId="a5">
+    <w:name w:val="Strong"/>
+    <w:basedOn w:val="a0"/>
+    <w:uiPriority w:val="22"/>
+    <w:qFormat/>
+    <w:rsid w:val="00D219C5"/>
+    <w:rPr>
+      <w:b/>
+      <w:bCs/>
+    </w:rPr>
+  </w:style>
+  <w:style w:type="character" w:styleId="a6">
+    <w:name w:val="Hyperlink"/>
+    <w:basedOn w:val="a0"/>
+    <w:uiPriority w:val="99"/>
+    <w:semiHidden/>
+    <w:unhideWhenUsed/>
+    <w:rsid w:val="00D219C5"/>
+    <w:rPr>
+      <w:color w:val="0000FF"/>
+      <w:u w:val="single"/>
+    </w:rPr>
+  </w:style>
+</w:styles>
+</file>
+
+<file path=word/stylesWithEffects.xml><?xml version="1.0" encoding="utf-8"?>
+<w:styles xmlns:wpc="http://schemas.microsoft.com/office/word/2010/wordprocessingCanvas" xmlns:mc="http://schemas.openxmlformats.org/markup-compatibility/2006" xmlns:o="urn:schemas-microsoft-com:office:office" xmlns:r="http://schemas.openxmlformats.org/officeDocument/2006/relationships" xmlns:m="http://schemas.openxmlformats.org/officeDocument/2006/math" xmlns:v="urn:schemas-microsoft-com:vml" xmlns:wp14="http://schemas.microsoft.com/office/word/2010/wordprocessingDrawing" xmlns:wp="http://schemas.openxmlformats.org/drawingml/2006/wordprocessingDrawing" xmlns:w10="urn:schemas-microsoft-com:office:word" xmlns:w="http://schemas.openxmlformats.org/wordprocessingml/2006/main" xmlns:w14="http://schemas.microsoft.com/office/word/2010/wordml" xmlns:wpg="http://schemas.microsoft.com/office/word/2010/wordprocessingGroup" xmlns:wpi="http://schemas.microsoft.com/office/word/2010/wordprocessingInk" xmlns:wne="http://schemas.microsoft.com/office/word/2006/wordml" xmlns:wps="http://schemas.microsoft.com/office/word/2010/wordprocessingShape" mc:Ignorable="w14 wp14">
+  <w:docDefaults>
+    <w:rPrDefault>
+      <w:rPr>
+        <w:rFonts w:asciiTheme="minorHAnsi" w:eastAsiaTheme="minorHAnsi" w:hAnsiTheme="minorHAnsi" w:cstheme="minorBidi"/>
+        <w:sz w:val="22"/>
+        <w:szCs w:val="22"/>
+        <w:lang w:val="ru-RU" w:eastAsia="en-US" w:bidi="ar-SA"/>
+      </w:rPr>
+    </w:rPrDefault>
+    <w:pPrDefault>
+      <w:pPr>
+        <w:spacing w:after="200" w:line="276" w:lineRule="auto"/>
+      </w:pPr>
+    </w:pPrDefault>
+  </w:docDefaults>
+  <w:latentStyles w:defLockedState="0" w:defUIPriority="99" w:defSemiHidden="1" w:defUnhideWhenUsed="1" w:defQFormat="0" w:count="267">
+    <w:lsdException w:name="Normal" w:semiHidden="0" w:uiPriority="0" w:unhideWhenUsed="0" w:qFormat="1"/>
+    <w:lsdException w:name="heading 1" w:semiHidden="0" w:uiPriority="9" w:unhideWhenUsed="0" w:qFormat="1"/>
+    <w:lsdException w:name="heading 2" w:uiPriority="9" w:qFormat="1"/>
+    <w:lsdException w:name="heading 3" w:uiPriority="9" w:qFormat="1"/>
+    <w:lsdException w:name="heading 4" w:uiPriority="9" w:qFormat="1"/>
+    <w:lsdException w:name="heading 5" w:uiPriority="9" w:qFormat="1"/>
+    <w:lsdException w:name="heading 6" w:uiPriority="9" w:qFormat="1"/>
+    <w:lsdException w:name="heading 7" w:uiPriority="9" w:qFormat="1"/>
+    <w:lsdException w:name="heading 8" w:uiPriority="9" w:qFormat="1"/>
+    <w:lsdException w:name="heading 9" w:uiPriority="9" w:qFormat="1"/>
+    <w:lsdException w:name="toc 1" w:uiPriority="39"/>
+    <w:lsdException w:name="toc 2" w:uiPriority="39"/>
+    <w:lsdException w:name="toc 3" w:uiPriority="39"/>
+    <w:lsdException w:name="toc 4" w:uiPriority="39"/>
+    <w:lsdException w:name="toc 5" w:uiPriority="39"/>
+    <w:lsdException w:name="toc 6" w:uiPriority="39"/>
+    <w:lsdException w:name="toc 7" w:uiPriority="39"/>
+    <w:lsdException w:name="toc 8" w:uiPriority="39"/>
+    <w:lsdException w:name="toc 9" w:uiPriority="39"/>
+    <w:lsdException w:name="caption" w:uiPriority="35" w:qFormat="1"/>
+    <w:lsdException w:name="Title" w:semiHidden="0" w:uiPriority="10" w:unhideWhenUsed="0" w:qFormat="1"/>
+    <w:lsdException w:name="Default Paragraph Font" w:uiPriority="1"/>
+    <w:lsdException w:name="Subtitle" w:semiHidden="0" w:uiPriority="11" w:unhideWhenUsed="0" w:qFormat="1"/>
+    <w:lsdException w:name="Strong" w:semiHidden="0" w:uiPriority="22" w:unhideWhenUsed="0" w:qFormat="1"/>
+    <w:lsdException w:name="Emphasis" w:semiHidden="0" w:uiPriority="20" w:unhideWhenUsed="0" w:qFormat="1"/>
+    <w:lsdException w:name="Table Grid" w:uiPriority="59"/>
+    <w:lsdException w:name="Placeholder Text" w:unhideWhenUsed="0"/>
+    <w:lsdException w:name="No Spacing" w:semiHidden="0" w:uiPriority="1" w:unhideWhenUsed="0" w:qFormat="1"/>
+    <w:lsdException w:name="Light Shading" w:semiHidden="0" w:uiPriority="60" w:unhideWhenUsed="0"/>
+    <w:lsdException w:name="Light List" w:semiHidden="0" w:uiPriority="61" w:unhideWhenUsed="0"/>
+    <w:lsdException w:name="Light Grid" w:semiHidden="0" w:uiPriority="62" w:unhideWhenUsed="0"/>
+    <w:lsdException w:name="Medium Shading 1" w:semiHidden="0" w:uiPriority="63" w:unhideWhenUsed="0"/>
+    <w:lsdException w:name="Medium Shading 2" w:semiHidden="0" w:uiPriority="64" w:unhideWhenUsed="0"/>
+    <w:lsdException w:name="Medium List 1" w:semiHidden="0" w:uiPriority="65" w:unhideWhenUsed="0"/>
+    <w:lsdException w:name="Medium List 2" w:semiHidden="0" w:uiPriority="66" w:unhideWhenUsed="0"/>
+    <w:lsdException w:name="Medium Grid 1" w:semiHidden="0" w:uiPriority="67" w:unhideWhenUsed="0"/>
+    <w:lsdException w:name="Medium Grid 2" w:semiHidden="0" w:uiPriority="68" w:unhideWhenUsed="0"/>
+    <w:lsdException w:name="Medium Grid 3" w:semiHidden="0" w:uiPriority="69" w:unhideWhenUsed="0"/>
+    <w:lsdException w:name="Dark List" w:semiHidden="0" w:uiPriority="70" w:unhideWhenUsed="0"/>
+    <w:lsdException w:name="Colorful Shading" w:semiHidden="0" w:uiPriority="71" w:unhideWhenUsed="0"/>
+    <w:lsdException w:name="Colorful List" w:semiHidden="0" w:uiPriority="72" w:unhideWhenUsed="0"/>
+    <w:lsdException w:name="Colorful Grid" w:semiHidden="0" w:uiPriority="73" w:unhideWhenUsed="0"/>
+    <w:lsdException w:name="Light Shading Accent 1" w:semiHidden="0" w:uiPriority="60" w:unhideWhenUsed="0"/>
+    <w:lsdException w:name="Light List Accent 1" w:semiHidden="0" w:uiPriority="61" w:unhideWhenUsed="0"/>
+    <w:lsdException w:name="Light Grid Accent 1" w:semiHidden="0" w:uiPriority="62" w:unhideWhenUsed="0"/>
+    <w:lsdException w:name="Medium Shading 1 Accent 1" w:semiHidden="0" w:uiPriority="63" w:unhideWhenUsed="0"/>
+    <w:lsdException w:name="Medium Shading 2 Accent 1" w:semiHidden="0" w:uiPriority="64" w:unhideWhenUsed="0"/>
+    <w:lsdException w:name="Medium List 1 Accent 1" w:semiHidden="0" w:uiPriority="65" w:unhideWhenUsed="0"/>
+    <w:lsdException w:name="Revision" w:unhideWhenUsed="0"/>
+    <w:lsdException w:name="List Paragraph" w:semiHidden="0" w:uiPriority="34" w:unhideWhenUsed="0" w:qFormat="1"/>
+    <w:lsdException w:name="Quote" w:semiHidden="0" w:uiPriority="29" w:unhideWhenUsed="0" w:qFormat="1"/>
+    <w:lsdException w:name="Intense Quote" w:semiHidden="0" w:uiPriority="30" w:unhideWhenUsed="0" w:qFormat="1"/>
+    <w:lsdException w:name="Medium List 2 Accent 1" w:semiHidden="0" w:uiPriority="66" w:unhideWhenUsed="0"/>
+    <w:lsdException w:name="Medium Grid 1 Accent 1" w:semiHidden="0" w:uiPriority="67" w:unhideWhenUsed="0"/>
+    <w:lsdException w:name="Medium Grid 2 Accent 1" w:semiHidden="0" w:uiPriority="68" w:unhideWhenUsed="0"/>
+    <w:lsdException w:name="Medium Grid 3 Accent 1" w:semiHidden="0" w:uiPriority="69" w:unhideWhenUsed="0"/>
+    <w:lsdException w:name="Dark List Accent 1" w:semiHidden="0" w:uiPriority="70" w:unhideWhenUsed="0"/>
+    <w:lsdException w:name="Colorful Shading Accent 1" w:semiHidden="0" w:uiPriority="71" w:unhideWhenUsed="0"/>
+    <w:lsdException w:name="Colorful List Accent 1" w:semiHidden="0" w:uiPriority="72" w:unhideWhenUsed="0"/>
+    <w:lsdException w:name="Colorful Grid Accent 1" w:semiHidden="0" w:uiPriority="73" w:unhideWhenUsed="0"/>
+    <w:lsdException w:name="Light Shading Accent 2" w:semiHidden="0" w:uiPriority="60" w:unhideWhenUsed="0"/>
+    <w:lsdException w:name="Light List Accent 2" w:semiHidden="0" w:uiPriority="61" w:unhideWhenUsed="0"/>
+    <w:lsdException w:name="Light Grid Accent 2" w:semiHidden="0" w:uiPriority="62" w:unhideWhenUsed="0"/>
+    <w:lsdException w:name="Medium Shading 1 Accent 2" w:semiHidden="0" w:uiPriority="63" w:unhideWhenUsed="0"/>
+    <w:lsdException w:name="Medium Shading 2 Accent 2" w:semiHidden="0" w:uiPriority="64" w:unhideWhenUsed="0"/>
+    <w:lsdException w:name="Medium List 1 Accent 2" w:semiHidden="0" w:uiPriority="65" w:unhideWhenUsed="0"/>
+    <w:lsdException w:name="Medium List 2 Accent 2" w:semiHidden="0" w:uiPriority="66" w:unhideWhenUsed="0"/>
+    <w:lsdException w:name="Medium Grid 1 Accent 2" w:semiHidden="0" w:uiPriority="67" w:unhideWhenUsed="0"/>
+    <w:lsdException w:name="Medium Grid 2 Accent 2" w:semiHidden="0" w:uiPriority="68" w:unhideWhenUsed="0"/>
+    <w:lsdException w:name="Medium Grid 3 Accent 2" w:semiHidden="0" w:uiPriority="69" w:unhideWhenUsed="0"/>
+    <w:lsdException w:name="Dark List Accent 2" w:semiHidden="0" w:uiPriority="70" w:unhideWhenUsed="0"/>
+    <w:lsdException w:name="Colorful Shading Accent 2" w:semiHidden="0" w:uiPriority="71" w:unhideWhenUsed="0"/>
+    <w:lsdException w:name="Colorful List Accent 2" w:semiHidden="0" w:uiPriority="72" w:unhideWhenUsed="0"/>
+    <w:lsdException w:name="Colorful Grid Accent 2" w:semiHidden="0" w:uiPriority="73" w:unhideWhenUsed="0"/>
+    <w:lsdException w:name="Light Shading Accent 3" w:semiHidden="0" w:uiPriority="60" w:unhideWhenUsed="0"/>
+    <w:lsdException w:name="Light List Accent 3" w:semiHidden="0" w:uiPriority="61" w:unhideWhenUsed="0"/>
+    <w:lsdException w:name="Light Grid Accent 3" w:semiHidden="0" w:uiPriority="62" w:unhideWhenUsed="0"/>
+    <w:lsdException w:name="Medium Shading 1 Accent 3" w:semiHidden="0" w:uiPriority="63" w:unhideWhenUsed="0"/>
+    <w:lsdException w:name="Medium Shading 2 Accent 3" w:semiHidden="0" w:uiPriority="64" w:unhideWhenUsed="0"/>
+    <w:lsdException w:name="Medium List 1 Accent 3" w:semiHidden="0" w:uiPriority="65" w:unhideWhenUsed="0"/>
+    <w:lsdException w:name="Medium List 2 Accent 3" w:semiHidden="0" w:uiPriority="66" w:unhideWhenUsed="0"/>
+    <w:lsdException w:name="Medium Grid 1 Accent 3" w:semiHidden="0" w:uiPriority="67" w:unhideWhenUsed="0"/>
+    <w:lsdException w:name="Medium Grid 2 Accent 3" w:semiHidden="0" w:uiPriority="68" w:unhideWhenUsed="0"/>
+    <w:lsdException w:name="Medium Grid 3 Accent 3" w:semiHidden="0" w:uiPriority="69" w:unhideWhenUsed="0"/>
+    <w:lsdException w:name="Dark List Accent 3" w:semiHidden="0" w:uiPriority="70" w:unhideWhenUsed="0"/>
+    <w:lsdException w:name="Colorful Shading Accent 3" w:semiHidden="0" w:uiPriority="71" w:unhideWhenUsed="0"/>
+    <w:lsdException w:name="Colorful List Accent 3" w:semiHidden="0" w:uiPriority="72" w:unhideWhenUsed="0"/>
+    <w:lsdException w:name="Colorful Grid Accent 3" w:semiHidden="0" w:uiPriority="73" w:unhideWhenUsed="0"/>
+    <w:lsdException w:name="Light Shading Accent 4" w:semiHidden="0" w:uiPriority="60" w:unhideWhenUsed="0"/>
+    <w:lsdException w:name="Light List Accent 4" w:semiHidden="0" w:uiPriority="61" w:unhideWhenUsed="0"/>
+    <w:lsdException w:name="Light Grid Accent 4" w:semiHidden="0" w:uiPriority="62" w:unhideWhenUsed="0"/>
+    <w:lsdException w:name="Medium Shading 1 Accent 4" w:semiHidden="0" w:uiPriority="63" w:unhideWhenUsed="0"/>
+    <w:lsdException w:name="Medium Shading 2 Accent 4" w:semiHidden="0" w:uiPriority="64" w:unhideWhenUsed="0"/>
+    <w:lsdException w:name="Medium List 1 Accent 4" w:semiHidden="0" w:uiPriority="65" w:unhideWhenUsed="0"/>
+    <w:lsdException w:name="Medium List 2 Accent 4" w:semiHidden="0" w:uiPriority="66" w:unhideWhenUsed="0"/>
+    <w:lsdException w:name="Medium Grid 1 Accent 4" w:semiHidden="0" w:uiPriority="67" w:unhideWhenUsed="0"/>
+    <w:lsdException w:name="Medium Grid 2 Accent 4" w:semiHidden="0" w:uiPriority="68" w:unhideWhenUsed="0"/>
+    <w:lsdException w:name="Medium Grid 3 Accent 4" w:semiHidden="0" w:uiPriority="69" w:unhideWhenUsed="0"/>
+    <w:lsdException w:name="Dark List Accent 4" w:semiHidden="0" w:uiPriority="70" w:unhideWhenUsed="0"/>
+    <w:lsdException w:name="Colorful Shading Accent 4" w:semiHidden="0" w:uiPriority="71" w:unhideWhenUsed="0"/>
+    <w:lsdException w:name="Colorful List Accent 4" w:semiHidden="0" w:uiPriority="72" w:unhideWhenUsed="0"/>
+    <w:lsdException w:name="Colorful Grid Accent 4" w:semiHidden="0" w:uiPriority="73" w:unhideWhenUsed="0"/>
+    <w:lsdException w:name="Light Shading Accent 5" w:semiHidden="0" w:uiPriority="60" w:unhideWhenUsed="0"/>
+    <w:lsdException w:name="Light List Accent 5" w:semiHidden="0" w:uiPriority="61" w:unhideWhenUsed="0"/>
+    <w:lsdException w:name="Light Grid Accent 5" w:semiHidden="0" w:uiPriority="62" w:unhideWhenUsed="0"/>
+    <w:lsdException w:name="Medium Shading 1 Accent 5" w:semiHidden="0" w:uiPriority="63" w:unhideWhenUsed="0"/>
+    <w:lsdException w:name="Medium Shading 2 Accent 5" w:semiHidden="0" w:uiPriority="64" w:unhideWhenUsed="0"/>
+    <w:lsdException w:name="Medium List 1 Accent 5" w:semiHidden="0" w:uiPriority="65" w:unhideWhenUsed="0"/>
+    <w:lsdException w:name="Medium List 2 Accent 5" w:semiHidden="0" w:uiPriority="66" w:unhideWhenUsed="0"/>
+    <w:lsdException w:name="Medium Grid 1 Accent 5" w:semiHidden="0" w:uiPriority="67" w:unhideWhenUsed="0"/>
+    <w:lsdException w:name="Medium Grid 2 Accent 5" w:semiHidden="0" w:uiPriority="68" w:unhideWhenUsed="0"/>
+    <w:lsdException w:name="Medium Grid 3 Accent 5" w:semiHidden="0" w:uiPriority="69" w:unhideWhenUsed="0"/>
+    <w:lsdException w:name="Dark List Accent 5" w:semiHidden="0" w:uiPriority="70" w:unhideWhenUsed="0"/>
+    <w:lsdException w:name="Colorful Shading Accent 5" w:semiHidden="0" w:uiPriority="71" w:unhideWhenUsed="0"/>
+    <w:lsdException w:name="Colorful List Accent 5" w:semiHidden="0" w:uiPriority="72" w:unhideWhenUsed="0"/>
+    <w:lsdException w:name="Colorful Grid Accent 5" w:semiHidden="0" w:uiPriority="73" w:unhideWhenUsed="0"/>
+    <w:lsdException w:name="Light Shading Accent 6" w:semiHidden="0" w:uiPriority="60" w:unhideWhenUsed="0"/>
+    <w:lsdException w:name="Light List Accent 6" w:semiHidden="0" w:uiPriority="61" w:unhideWhenUsed="0"/>
+    <w:lsdException w:name="Light Grid Accent 6" w:semiHidden="0" w:uiPriority="62" w:unhideWhenUsed="0"/>
+    <w:lsdException w:name="Medium Shading 1 Accent 6" w:semiHidden="0" w:uiPriority="63" w:unhideWhenUsed="0"/>
+    <w:lsdException w:name="Medium Shading 2 Accent 6" w:semiHidden="0" w:uiPriority="64" w:unhideWhenUsed="0"/>
+    <w:lsdException w:name="Medium List 1 Accent 6" w:semiHidden="0" w:uiPriority="65" w:unhideWhenUsed="0"/>
+    <w:lsdException w:name="Medium List 2 Accent 6" w:semiHidden="0" w:uiPriority="66" w:unhideWhenUsed="0"/>
+    <w:lsdException w:name="Medium Grid 1 Accent 6" w:semiHidden="0" w:uiPriority="67" w:unhideWhenUsed="0"/>
+    <w:lsdException w:name="Medium Grid 2 Accent 6" w:semiHidden="0" w:uiPriority="68" w:unhideWhenUsed="0"/>
+    <w:lsdException w:name="Medium Grid 3 Accent 6" w:semiHidden="0" w:uiPriority="69" w:unhideWhenUsed="0"/>
+    <w:lsdException w:name="Dark List Accent 6" w:semiHidden="0" w:uiPriority="70" w:unhideWhenUsed="0"/>
+    <w:lsdException w:name="Colorful Shading Accent 6" w:semiHidden="0" w:uiPriority="71" w:unhideWhenUsed="0"/>
+    <w:lsdException w:name="Colorful List Accent 6" w:semiHidden="0" w:uiPriority="72" w:unhideWhenUsed="0"/>
+    <w:lsdException w:name="Colorful Grid Accent 6" w:semiHidden="0" w:uiPriority="73" w:unhideWhenUsed="0"/>
+    <w:lsdException w:name="Subtle Emphasis" w:semiHidden="0" w:uiPriority="19" w:unhideWhenUsed="0" w:qFormat="1"/>
+    <w:lsdException w:name="Intense Emphasis" w:semiHidden="0" w:uiPriority="21" w:unhideWhenUsed="0" w:qFormat="1"/>
+    <w:lsdException w:name="Subtle Reference" w:semiHidden="0" w:uiPriority="31" w:unhideWhenUsed="0" w:qFormat="1"/>
+    <w:lsdException w:name="Intense Reference" w:semiHidden="0" w:uiPriority="32" w:unhideWhenUsed="0" w:qFormat="1"/>
+    <w:lsdException w:name="Book Title" w:semiHidden="0" w:uiPriority="33" w:unhideWhenUsed="0" w:qFormat="1"/>
+    <w:lsdException w:name="Bibliography" w:uiPriority="37"/>
+    <w:lsdException w:name="TOC Heading" w:uiPriority="39" w:qFormat="1"/>
   </w:latentStyles>
   <w:style w:type="paragraph" w:default="1" w:styleId="a">
     <w:name w:val="Normal"/>

</xml_diff>